<commit_message>
Alle teksten toegevoegd uit word + conclusie + table of contects werkt nu helemaal
</commit_message>
<xml_diff>
--- a/tekst Python 1.1 .docx
+++ b/tekst Python 1.1 .docx
@@ -2900,7 +2900,127 @@
           <w:szCs w:val="21"/>
           <w:lang w:val="en-GB" w:eastAsia="nl-NL"/>
         </w:rPr>
-        <w:t xml:space="preserve">One downside of using the FAO metric of undernourishment is that it only gives information about the people that are below the minimum energy limits. It does not give information about how far people are under it [4]. To give an idea of the intensity of undernourishment in the population, we plotted 'the depth of the food deficit'. This measure estimates the number of calories </w:t>
+        <w:t xml:space="preserve">One downside of using the FAO metric of undernourishment is that it only gives information about the </w:t>
+      </w:r>
+      <w:r>
+        <w:rPr>
+          <w:rFonts w:ascii="Helvetica Neue" w:eastAsia="Times New Roman" w:hAnsi="Helvetica Neue" w:cs="Times New Roman"/>
+          <w:color w:val="000000"/>
+          <w:sz w:val="21"/>
+          <w:szCs w:val="21"/>
+          <w:lang w:val="en-GB" w:eastAsia="nl-NL"/>
+        </w:rPr>
+        <w:t>population</w:t>
+      </w:r>
+      <w:r>
+        <w:rPr>
+          <w:rFonts w:ascii="Helvetica Neue" w:eastAsia="Times New Roman" w:hAnsi="Helvetica Neue" w:cs="Times New Roman"/>
+          <w:color w:val="000000"/>
+          <w:sz w:val="21"/>
+          <w:szCs w:val="21"/>
+          <w:lang w:val="en-GB" w:eastAsia="nl-NL"/>
+        </w:rPr>
+        <w:t xml:space="preserve"> that are be</w:t>
+      </w:r>
+      <w:r>
+        <w:rPr>
+          <w:rFonts w:ascii="Helvetica Neue" w:eastAsia="Times New Roman" w:hAnsi="Helvetica Neue" w:cs="Times New Roman"/>
+          <w:color w:val="000000"/>
+          <w:sz w:val="21"/>
+          <w:szCs w:val="21"/>
+          <w:lang w:val="en-GB" w:eastAsia="nl-NL"/>
+        </w:rPr>
+        <w:t>low the minimum energy limit, it</w:t>
+      </w:r>
+      <w:r>
+        <w:rPr>
+          <w:rFonts w:ascii="Helvetica Neue" w:eastAsia="Times New Roman" w:hAnsi="Helvetica Neue" w:cs="Times New Roman"/>
+          <w:color w:val="000000"/>
+          <w:sz w:val="21"/>
+          <w:szCs w:val="21"/>
+          <w:lang w:val="en-GB" w:eastAsia="nl-NL"/>
+        </w:rPr>
+        <w:t xml:space="preserve"> does not </w:t>
+      </w:r>
+      <w:r>
+        <w:rPr>
+          <w:rFonts w:ascii="Helvetica Neue" w:eastAsia="Times New Roman" w:hAnsi="Helvetica Neue" w:cs="Times New Roman"/>
+          <w:color w:val="000000"/>
+          <w:sz w:val="21"/>
+          <w:szCs w:val="21"/>
+          <w:lang w:val="en-GB" w:eastAsia="nl-NL"/>
+        </w:rPr>
+        <w:t>provide</w:t>
+      </w:r>
+      <w:r>
+        <w:rPr>
+          <w:rFonts w:ascii="Helvetica Neue" w:eastAsia="Times New Roman" w:hAnsi="Helvetica Neue" w:cs="Times New Roman"/>
+          <w:color w:val="000000"/>
+          <w:sz w:val="21"/>
+          <w:szCs w:val="21"/>
+          <w:lang w:val="en-GB" w:eastAsia="nl-NL"/>
+        </w:rPr>
+        <w:t xml:space="preserve"> information about how far peop</w:t>
+      </w:r>
+      <w:r>
+        <w:rPr>
+          <w:rFonts w:ascii="Helvetica Neue" w:eastAsia="Times New Roman" w:hAnsi="Helvetica Neue" w:cs="Times New Roman"/>
+          <w:color w:val="000000"/>
+          <w:sz w:val="21"/>
+          <w:szCs w:val="21"/>
+          <w:lang w:val="en-GB" w:eastAsia="nl-NL"/>
+        </w:rPr>
+        <w:t>le are under it [4]. To estimate</w:t>
+      </w:r>
+      <w:r>
+        <w:rPr>
+          <w:rFonts w:ascii="Helvetica Neue" w:eastAsia="Times New Roman" w:hAnsi="Helvetica Neue" w:cs="Times New Roman"/>
+          <w:color w:val="000000"/>
+          <w:sz w:val="21"/>
+          <w:szCs w:val="21"/>
+          <w:lang w:val="en-GB" w:eastAsia="nl-NL"/>
+        </w:rPr>
+        <w:t xml:space="preserve"> the intensity of undernourishment in the </w:t>
+      </w:r>
+      <w:r>
+        <w:rPr>
+          <w:rFonts w:ascii="Helvetica Neue" w:eastAsia="Times New Roman" w:hAnsi="Helvetica Neue" w:cs="Times New Roman"/>
+          <w:color w:val="000000"/>
+          <w:sz w:val="21"/>
+          <w:szCs w:val="21"/>
+          <w:lang w:val="en-GB" w:eastAsia="nl-NL"/>
+        </w:rPr>
+        <w:t>population, ‘</w:t>
+      </w:r>
+      <w:r>
+        <w:rPr>
+          <w:rFonts w:ascii="Helvetica Neue" w:eastAsia="Times New Roman" w:hAnsi="Helvetica Neue" w:cs="Times New Roman"/>
+          <w:color w:val="000000"/>
+          <w:sz w:val="21"/>
+          <w:szCs w:val="21"/>
+          <w:lang w:val="en-GB" w:eastAsia="nl-NL"/>
+        </w:rPr>
+        <w:t>the depth of the food deficit'</w:t>
+      </w:r>
+      <w:r>
+        <w:rPr>
+          <w:rFonts w:ascii="Helvetica Neue" w:eastAsia="Times New Roman" w:hAnsi="Helvetica Neue" w:cs="Times New Roman"/>
+          <w:color w:val="000000"/>
+          <w:sz w:val="21"/>
+          <w:szCs w:val="21"/>
+          <w:lang w:val="en-GB" w:eastAsia="nl-NL"/>
+        </w:rPr>
+        <w:t xml:space="preserve"> has been plotted</w:t>
+      </w:r>
+      <w:r>
+        <w:rPr>
+          <w:rFonts w:ascii="Helvetica Neue" w:eastAsia="Times New Roman" w:hAnsi="Helvetica Neue" w:cs="Times New Roman"/>
+          <w:color w:val="000000"/>
+          <w:sz w:val="21"/>
+          <w:szCs w:val="21"/>
+          <w:lang w:val="en-GB" w:eastAsia="nl-NL"/>
+        </w:rPr>
+        <w:t xml:space="preserve">. This measure estimates the number of calories </w:t>
       </w:r>
       <w:r>
         <w:rPr>
@@ -2962,27 +3082,57 @@
           <w:szCs w:val="21"/>
           <w:lang w:val="en-GB" w:eastAsia="nl-NL"/>
         </w:rPr>
-        <w:t>Within our data, we see a fall of the depth of the food deficit from 250 kcal in 1992 to 130 kcal in 2016 for the SSA-region.</w:t>
-      </w:r>
-      <w:r>
-        <w:rPr>
-          <w:rFonts w:ascii="Helvetica Neue" w:eastAsia="Times New Roman" w:hAnsi="Helvetica Neue" w:cs="Times New Roman"/>
-          <w:color w:val="000000"/>
-          <w:sz w:val="21"/>
-          <w:szCs w:val="21"/>
-          <w:lang w:val="en-GB" w:eastAsia="nl-NL"/>
-        </w:rPr>
-        <w:t xml:space="preserve"> From figure 3</w:t>
-      </w:r>
-      <w:r>
-        <w:rPr>
-          <w:rFonts w:ascii="Helvetica Neue" w:eastAsia="Times New Roman" w:hAnsi="Helvetica Neue" w:cs="Times New Roman"/>
-          <w:color w:val="000000"/>
-          <w:sz w:val="21"/>
-          <w:szCs w:val="21"/>
-          <w:lang w:val="en-GB" w:eastAsia="nl-NL"/>
-        </w:rPr>
-        <w:t>, it can be seen that the downwards trend is stabilizing around 130 kcal, which is the effect from the worsening food security situation in the SSA region at the moment.</w:t>
+        <w:t>Within our data</w:t>
+      </w:r>
+      <w:r>
+        <w:rPr>
+          <w:rFonts w:ascii="Helvetica Neue" w:eastAsia="Times New Roman" w:hAnsi="Helvetica Neue" w:cs="Times New Roman"/>
+          <w:color w:val="000000"/>
+          <w:sz w:val="21"/>
+          <w:szCs w:val="21"/>
+          <w:lang w:val="en-GB" w:eastAsia="nl-NL"/>
+        </w:rPr>
+        <w:t>, we see a fall of the depth of the food deficit from 250 kcal in 1992 to 130 kcal in 2016 for the SSA-region.</w:t>
+      </w:r>
+      <w:r>
+        <w:rPr>
+          <w:rFonts w:ascii="Helvetica Neue" w:eastAsia="Times New Roman" w:hAnsi="Helvetica Neue" w:cs="Times New Roman"/>
+          <w:color w:val="000000"/>
+          <w:sz w:val="21"/>
+          <w:szCs w:val="21"/>
+          <w:lang w:val="en-GB" w:eastAsia="nl-NL"/>
+        </w:rPr>
+        <w:t xml:space="preserve"> </w:t>
+      </w:r>
+      <w:r>
+        <w:rPr>
+          <w:rFonts w:ascii="Helvetica Neue" w:eastAsia="Times New Roman" w:hAnsi="Helvetica Neue" w:cs="Times New Roman"/>
+          <w:color w:val="000000"/>
+          <w:sz w:val="21"/>
+          <w:szCs w:val="21"/>
+          <w:lang w:val="en-GB" w:eastAsia="nl-NL"/>
+        </w:rPr>
+        <w:t>T</w:t>
+      </w:r>
+      <w:r>
+        <w:rPr>
+          <w:rFonts w:ascii="Helvetica Neue" w:eastAsia="Times New Roman" w:hAnsi="Helvetica Neue" w:cs="Times New Roman"/>
+          <w:color w:val="000000"/>
+          <w:sz w:val="21"/>
+          <w:szCs w:val="21"/>
+          <w:lang w:val="en-GB" w:eastAsia="nl-NL"/>
+        </w:rPr>
+        <w:t>he</w:t>
+      </w:r>
+      <w:r>
+        <w:rPr>
+          <w:rFonts w:ascii="Helvetica Neue" w:eastAsia="Times New Roman" w:hAnsi="Helvetica Neue" w:cs="Times New Roman"/>
+          <w:color w:val="000000"/>
+          <w:sz w:val="21"/>
+          <w:szCs w:val="21"/>
+          <w:lang w:val="en-GB" w:eastAsia="nl-NL"/>
+        </w:rPr>
+        <w:t xml:space="preserve"> downwards trend is stabilizing around 130 kcal, which is the effect from the worsening food security situation in the SSA region at the moment.</w:t>
       </w:r>
     </w:p>
     <w:p>
@@ -3232,7 +3382,57 @@
           <w:szCs w:val="21"/>
           <w:lang w:val="en-GB" w:eastAsia="nl-NL"/>
         </w:rPr>
-        <w:t>Stunting is according to the WHO the effect where there is impaired growth and development that children experience from poor nutrition, repeated infection, and inadequate psychosocial stimulation. Children are defined as stunted if their height-for-age is more than two standard deviations below the WHO Child Growth Standards median. We can see that the number of stunting is declining between 2010 and 2017 (from 37,7 to 34,1). However, this is still high compared to the World.</w:t>
+        <w:t>Stunting, a</w:t>
+      </w:r>
+      <w:r>
+        <w:rPr>
+          <w:rFonts w:ascii="Helvetica Neue" w:eastAsia="Times New Roman" w:hAnsi="Helvetica Neue" w:cs="Times New Roman"/>
+          <w:color w:val="000000"/>
+          <w:sz w:val="21"/>
+          <w:szCs w:val="21"/>
+          <w:lang w:val="en-GB" w:eastAsia="nl-NL"/>
+        </w:rPr>
+        <w:t>ccording to the WHO</w:t>
+      </w:r>
+      <w:r>
+        <w:rPr>
+          <w:rFonts w:ascii="Helvetica Neue" w:eastAsia="Times New Roman" w:hAnsi="Helvetica Neue" w:cs="Times New Roman"/>
+          <w:color w:val="000000"/>
+          <w:sz w:val="21"/>
+          <w:szCs w:val="21"/>
+          <w:lang w:val="en-GB" w:eastAsia="nl-NL"/>
+        </w:rPr>
+        <w:t>, is</w:t>
+      </w:r>
+      <w:r>
+        <w:rPr>
+          <w:rFonts w:ascii="Helvetica Neue" w:eastAsia="Times New Roman" w:hAnsi="Helvetica Neue" w:cs="Times New Roman"/>
+          <w:color w:val="000000"/>
+          <w:sz w:val="21"/>
+          <w:szCs w:val="21"/>
+          <w:lang w:val="en-GB" w:eastAsia="nl-NL"/>
+        </w:rPr>
+        <w:t xml:space="preserve"> the effect where there is impaired growth and development that children experience from poor nutrition, repeated infection, and inadequate psychosocial stimulation. Children are defined as stunted if their height-for-age is more than two standard deviations below the WHO Child Growth Standards median</w:t>
+      </w:r>
+      <w:r>
+        <w:rPr>
+          <w:rFonts w:ascii="Helvetica Neue" w:eastAsia="Times New Roman" w:hAnsi="Helvetica Neue" w:cs="Times New Roman"/>
+          <w:color w:val="000000"/>
+          <w:sz w:val="21"/>
+          <w:szCs w:val="21"/>
+          <w:lang w:val="en-GB" w:eastAsia="nl-NL"/>
+        </w:rPr>
+        <w:t xml:space="preserve"> [7]</w:t>
+      </w:r>
+      <w:r>
+        <w:rPr>
+          <w:rFonts w:ascii="Helvetica Neue" w:eastAsia="Times New Roman" w:hAnsi="Helvetica Neue" w:cs="Times New Roman"/>
+          <w:color w:val="000000"/>
+          <w:sz w:val="21"/>
+          <w:szCs w:val="21"/>
+          <w:lang w:val="en-GB" w:eastAsia="nl-NL"/>
+        </w:rPr>
+        <w:t>. We can see that the number of stunting is declining between 2010 and 2017 (from 37,7 to 34,1). However, this is still high compared to the World.</w:t>
       </w:r>
     </w:p>
     <w:p>
@@ -3255,7 +3455,77 @@
           <w:szCs w:val="21"/>
           <w:lang w:val="en-GB" w:eastAsia="nl-NL"/>
         </w:rPr>
-        <w:t>Wasting is the effect where a child has low weight for their age. Unfortunately there is almost no data, but we can see that in 2017 the numbers for Sub-Saharan Africa and the World are exactly the same. Whereas overweight in the World is rising, in Sub-Saharan Africa it is declining, which is good progression.</w:t>
+        <w:t xml:space="preserve">Wasting is the effect where a child has low weight for their age. </w:t>
+      </w:r>
+      <w:r>
+        <w:rPr>
+          <w:rFonts w:ascii="Helvetica Neue" w:eastAsia="Times New Roman" w:hAnsi="Helvetica Neue" w:cs="Times New Roman"/>
+          <w:color w:val="000000"/>
+          <w:sz w:val="21"/>
+          <w:szCs w:val="21"/>
+          <w:lang w:val="en-GB" w:eastAsia="nl-NL"/>
+        </w:rPr>
+        <w:t>Unfortunately,</w:t>
+      </w:r>
+      <w:r>
+        <w:rPr>
+          <w:rFonts w:ascii="Helvetica Neue" w:eastAsia="Times New Roman" w:hAnsi="Helvetica Neue" w:cs="Times New Roman"/>
+          <w:color w:val="000000"/>
+          <w:sz w:val="21"/>
+          <w:szCs w:val="21"/>
+          <w:lang w:val="en-GB" w:eastAsia="nl-NL"/>
+        </w:rPr>
+        <w:t xml:space="preserve"> there is almost no data</w:t>
+      </w:r>
+      <w:r>
+        <w:rPr>
+          <w:rFonts w:ascii="Helvetica Neue" w:eastAsia="Times New Roman" w:hAnsi="Helvetica Neue" w:cs="Times New Roman"/>
+          <w:color w:val="000000"/>
+          <w:sz w:val="21"/>
+          <w:szCs w:val="21"/>
+          <w:lang w:val="en-GB" w:eastAsia="nl-NL"/>
+        </w:rPr>
+        <w:t xml:space="preserve"> on this topic present within our data</w:t>
+      </w:r>
+      <w:r>
+        <w:rPr>
+          <w:rFonts w:ascii="Helvetica Neue" w:eastAsia="Times New Roman" w:hAnsi="Helvetica Neue" w:cs="Times New Roman"/>
+          <w:color w:val="000000"/>
+          <w:sz w:val="21"/>
+          <w:szCs w:val="21"/>
+          <w:lang w:val="en-GB" w:eastAsia="nl-NL"/>
+        </w:rPr>
+        <w:t xml:space="preserve">, but we can see that in 2017 the numbers for Sub-Saharan Africa and the World are </w:t>
+      </w:r>
+      <w:r>
+        <w:rPr>
+          <w:rFonts w:ascii="Helvetica Neue" w:eastAsia="Times New Roman" w:hAnsi="Helvetica Neue" w:cs="Times New Roman"/>
+          <w:color w:val="000000"/>
+          <w:sz w:val="21"/>
+          <w:szCs w:val="21"/>
+          <w:lang w:val="en-GB" w:eastAsia="nl-NL"/>
+        </w:rPr>
+        <w:t>the same</w:t>
+      </w:r>
+      <w:r>
+        <w:rPr>
+          <w:rFonts w:ascii="Helvetica Neue" w:eastAsia="Times New Roman" w:hAnsi="Helvetica Neue" w:cs="Times New Roman"/>
+          <w:color w:val="000000"/>
+          <w:sz w:val="21"/>
+          <w:szCs w:val="21"/>
+          <w:lang w:val="en-GB" w:eastAsia="nl-NL"/>
+        </w:rPr>
+        <w:t>. Whereas overweight in the World is rising, in Sub-Saharan Africa it is declining, which is good progression.</w:t>
+      </w:r>
+      <w:r>
+        <w:rPr>
+          <w:rFonts w:ascii="Helvetica Neue" w:eastAsia="Times New Roman" w:hAnsi="Helvetica Neue" w:cs="Times New Roman"/>
+          <w:color w:val="000000"/>
+          <w:sz w:val="21"/>
+          <w:szCs w:val="21"/>
+          <w:lang w:val="en-GB" w:eastAsia="nl-NL"/>
+        </w:rPr>
+        <w:t xml:space="preserve"> </w:t>
       </w:r>
     </w:p>
     <w:p>
@@ -3278,7 +3548,27 @@
           <w:szCs w:val="21"/>
           <w:lang w:val="en-GB" w:eastAsia="nl-NL"/>
         </w:rPr>
-        <w:t xml:space="preserve">Anemia is also slightly declining (from 40 in 2010 to 38.9 in 2017), whereas in the World it is rising (from 29.9 in 2010 to 32.8 in 2017). Anemia is a blood disease which is in particular dangerous for (pregnant) women and children. Therefor Anemia here is measured for women from the age 15 to 45 in their </w:t>
+        <w:t>Anemia is also slightly declining (from 40 in 2010 to 38.9 in 2017), whereas in the World it is rising (from 29.9 in 2010 to 32.8 in 2017). Anemia is a</w:t>
+      </w:r>
+      <w:r>
+        <w:rPr>
+          <w:rFonts w:ascii="Helvetica Neue" w:eastAsia="Times New Roman" w:hAnsi="Helvetica Neue" w:cs="Times New Roman"/>
+          <w:color w:val="000000"/>
+          <w:sz w:val="21"/>
+          <w:szCs w:val="21"/>
+          <w:lang w:val="en-GB" w:eastAsia="nl-NL"/>
+        </w:rPr>
+        <w:t xml:space="preserve"> blood disease which is </w:t>
+      </w:r>
+      <w:r>
+        <w:rPr>
+          <w:rFonts w:ascii="Helvetica Neue" w:eastAsia="Times New Roman" w:hAnsi="Helvetica Neue" w:cs="Times New Roman"/>
+          <w:color w:val="000000"/>
+          <w:sz w:val="21"/>
+          <w:szCs w:val="21"/>
+          <w:lang w:val="en-GB" w:eastAsia="nl-NL"/>
+        </w:rPr>
+        <w:t xml:space="preserve">particular dangerous for (pregnant) women and children. Therefor Anemia here is measured for women from the age 15 to 45 in their </w:t>
       </w:r>
       <w:r>
         <w:rPr>
@@ -3312,7 +3602,77 @@
           <w:szCs w:val="21"/>
           <w:lang w:val="en-GB" w:eastAsia="nl-NL"/>
         </w:rPr>
-        <w:t>For the indicator of Exclusive Breastfeeding there is only data for one year. Therefore we cannot spot a trend but we can see that it differs not that much for Sub-Saharan Africa and the World in the year 2013. Overall we can conclude that the indicators for malnutrition are worse in Sub-Saharan Africa when comparing it to the World.</w:t>
+        <w:t xml:space="preserve">For the indicator of Exclusive Breastfeeding </w:t>
+      </w:r>
+      <w:r>
+        <w:rPr>
+          <w:rFonts w:ascii="Helvetica Neue" w:eastAsia="Times New Roman" w:hAnsi="Helvetica Neue" w:cs="Times New Roman"/>
+          <w:color w:val="000000"/>
+          <w:sz w:val="21"/>
+          <w:szCs w:val="21"/>
+          <w:lang w:val="en-GB" w:eastAsia="nl-NL"/>
+        </w:rPr>
+        <w:t>there is only data for one year within the analysed subperiod.</w:t>
+      </w:r>
+      <w:r>
+        <w:rPr>
+          <w:rFonts w:ascii="Helvetica Neue" w:eastAsia="Times New Roman" w:hAnsi="Helvetica Neue" w:cs="Times New Roman"/>
+          <w:color w:val="000000"/>
+          <w:sz w:val="21"/>
+          <w:szCs w:val="21"/>
+          <w:lang w:val="en-GB" w:eastAsia="nl-NL"/>
+        </w:rPr>
+        <w:t xml:space="preserve"> Therefore</w:t>
+      </w:r>
+      <w:r>
+        <w:rPr>
+          <w:rFonts w:ascii="Helvetica Neue" w:eastAsia="Times New Roman" w:hAnsi="Helvetica Neue" w:cs="Times New Roman"/>
+          <w:color w:val="000000"/>
+          <w:sz w:val="21"/>
+          <w:szCs w:val="21"/>
+          <w:lang w:val="en-GB" w:eastAsia="nl-NL"/>
+        </w:rPr>
+        <w:t>,</w:t>
+      </w:r>
+      <w:r>
+        <w:rPr>
+          <w:rFonts w:ascii="Helvetica Neue" w:eastAsia="Times New Roman" w:hAnsi="Helvetica Neue" w:cs="Times New Roman"/>
+          <w:color w:val="000000"/>
+          <w:sz w:val="21"/>
+          <w:szCs w:val="21"/>
+          <w:lang w:val="en-GB" w:eastAsia="nl-NL"/>
+        </w:rPr>
+        <w:t xml:space="preserve"> we cannot spot a trend but we can see that it differs not that much for Sub-Saharan Africa and the World in the year 2013. </w:t>
+      </w:r>
+      <w:r>
+        <w:rPr>
+          <w:rFonts w:ascii="Helvetica Neue" w:eastAsia="Times New Roman" w:hAnsi="Helvetica Neue" w:cs="Times New Roman"/>
+          <w:color w:val="000000"/>
+          <w:sz w:val="21"/>
+          <w:szCs w:val="21"/>
+          <w:lang w:val="en-GB" w:eastAsia="nl-NL"/>
+        </w:rPr>
+        <w:t>Overall,</w:t>
+      </w:r>
+      <w:r>
+        <w:rPr>
+          <w:rFonts w:ascii="Helvetica Neue" w:eastAsia="Times New Roman" w:hAnsi="Helvetica Neue" w:cs="Times New Roman"/>
+          <w:color w:val="000000"/>
+          <w:sz w:val="21"/>
+          <w:szCs w:val="21"/>
+          <w:lang w:val="en-GB" w:eastAsia="nl-NL"/>
+        </w:rPr>
+        <w:t xml:space="preserve"> we can conclude that the indicators for malnutrition are worse in Sub-Saharan Africa</w:t>
+      </w:r>
+      <w:r>
+        <w:rPr>
+          <w:rFonts w:ascii="Helvetica Neue" w:eastAsia="Times New Roman" w:hAnsi="Helvetica Neue" w:cs="Times New Roman"/>
+          <w:color w:val="000000"/>
+          <w:sz w:val="21"/>
+          <w:szCs w:val="21"/>
+          <w:lang w:val="en-GB" w:eastAsia="nl-NL"/>
+        </w:rPr>
+        <w:t xml:space="preserve"> when comparing it to the World. </w:t>
       </w:r>
     </w:p>
     <w:p>
@@ -3358,7 +3718,62 @@
           <w:shd w:val="clear" w:color="auto" w:fill="FFFFFF"/>
           <w:lang w:val="en-GB"/>
         </w:rPr>
-        <w:t>When we look into the cereal yield in kg per hectare we see that it is rising for the World and also for Sub-Saharan Africa. However the rise in the world is much steeper than the rise in Sub-Saharan Africa. The cereal yield in the World almost tripled in the past fifty years, whereas the cereal yield in Sub-Saharan Africa not even doubled.</w:t>
+        <w:t xml:space="preserve">When we </w:t>
+      </w:r>
+      <w:r>
+        <w:rPr>
+          <w:rFonts w:ascii="Helvetica Neue" w:hAnsi="Helvetica Neue"/>
+          <w:color w:val="000000"/>
+          <w:sz w:val="21"/>
+          <w:szCs w:val="21"/>
+          <w:shd w:val="clear" w:color="auto" w:fill="FFFFFF"/>
+          <w:lang w:val="en-GB"/>
+        </w:rPr>
+        <w:t>investigate</w:t>
+      </w:r>
+      <w:r>
+        <w:rPr>
+          <w:rFonts w:ascii="Helvetica Neue" w:hAnsi="Helvetica Neue"/>
+          <w:color w:val="000000"/>
+          <w:sz w:val="21"/>
+          <w:szCs w:val="21"/>
+          <w:shd w:val="clear" w:color="auto" w:fill="FFFFFF"/>
+          <w:lang w:val="en-GB"/>
+        </w:rPr>
+        <w:t xml:space="preserve"> the cereal yield in kg per hectare we see that it is rising for the World and also for Sub-Saharan Africa. </w:t>
+      </w:r>
+      <w:r>
+        <w:rPr>
+          <w:rFonts w:ascii="Helvetica Neue" w:hAnsi="Helvetica Neue"/>
+          <w:color w:val="000000"/>
+          <w:sz w:val="21"/>
+          <w:szCs w:val="21"/>
+          <w:shd w:val="clear" w:color="auto" w:fill="FFFFFF"/>
+          <w:lang w:val="en-GB"/>
+        </w:rPr>
+        <w:t>However,</w:t>
+      </w:r>
+      <w:r>
+        <w:rPr>
+          <w:rFonts w:ascii="Helvetica Neue" w:hAnsi="Helvetica Neue"/>
+          <w:color w:val="000000"/>
+          <w:sz w:val="21"/>
+          <w:szCs w:val="21"/>
+          <w:shd w:val="clear" w:color="auto" w:fill="FFFFFF"/>
+          <w:lang w:val="en-GB"/>
+        </w:rPr>
+        <w:t xml:space="preserve"> the rise in the world is much steeper than the rise in Sub-Saharan Africa. The cereal yield in the World almost tripled in the past fifty years, whereas the cereal yield in Sub-Saharan Africa not even doubled.</w:t>
+      </w:r>
+      <w:r>
+        <w:rPr>
+          <w:rFonts w:ascii="Helvetica Neue" w:hAnsi="Helvetica Neue"/>
+          <w:color w:val="000000"/>
+          <w:sz w:val="21"/>
+          <w:szCs w:val="21"/>
+          <w:shd w:val="clear" w:color="auto" w:fill="FFFFFF"/>
+          <w:lang w:val="en-GB"/>
+        </w:rPr>
+        <w:t xml:space="preserve"> Farmers in the SSA-region still don’t have access to the modern resources professionalise their farming and increase the output per hectare.  </w:t>
       </w:r>
     </w:p>
     <w:p>
@@ -3414,7 +3829,27 @@
           <w:szCs w:val="21"/>
           <w:lang w:val="en-GB"/>
         </w:rPr>
-        <w:t xml:space="preserve">If we then want to check if there is a difference in population versus production we can compare the changes over the years. To do this for Sub-Saharan Africa, we first extract the data about the two indicators for Sub-Saharan Africa. Then we calculate the </w:t>
+        <w:t xml:space="preserve">If we then want to check if there is a difference in population versus </w:t>
+      </w:r>
+      <w:r>
+        <w:rPr>
+          <w:rFonts w:ascii="Helvetica Neue" w:hAnsi="Helvetica Neue"/>
+          <w:color w:val="000000"/>
+          <w:sz w:val="21"/>
+          <w:szCs w:val="21"/>
+          <w:lang w:val="en-GB"/>
+        </w:rPr>
+        <w:t>production,</w:t>
+      </w:r>
+      <w:r>
+        <w:rPr>
+          <w:rFonts w:ascii="Helvetica Neue" w:hAnsi="Helvetica Neue"/>
+          <w:color w:val="000000"/>
+          <w:sz w:val="21"/>
+          <w:szCs w:val="21"/>
+          <w:lang w:val="en-GB"/>
+        </w:rPr>
+        <w:t xml:space="preserve"> we can compare the changes over the years. To do this for Sub-Saharan Africa, we first extract the data about the two indicators for Sub-Saharan Africa. Then we calculate the </w:t>
       </w:r>
       <w:r>
         <w:rPr>
@@ -3434,19 +3869,57 @@
           <w:szCs w:val="21"/>
           <w:lang w:val="en-GB"/>
         </w:rPr>
-        <w:t xml:space="preserve"> change by diving year t=1 by year t=0, divide year t=2 by year t=1, etc. We do this for both indicators and then divide the change of both indicators by each other over the years. We see the result in Figure 7. A point above 1 means that the rate of change in population w</w:t>
-      </w:r>
-      <w:bookmarkStart w:id="0" w:name="_GoBack"/>
-      <w:bookmarkEnd w:id="0"/>
-      <w:r>
-        <w:rPr>
-          <w:rFonts w:ascii="Helvetica Neue" w:hAnsi="Helvetica Neue"/>
-          <w:color w:val="000000"/>
-          <w:sz w:val="21"/>
-          <w:szCs w:val="21"/>
-          <w:lang w:val="en-GB"/>
-        </w:rPr>
-        <w:t xml:space="preserve">as that year higher than the change of rate in food production. For a point below 1 it is </w:t>
+        <w:t xml:space="preserve"> change by diving year t=1 by year t=0, divide year t=2 by year t=1, etc. We do this for both indicators and then divide the change of both indicators by each other over the years. </w:t>
+      </w:r>
+      <w:r>
+        <w:rPr>
+          <w:rFonts w:ascii="Helvetica Neue" w:hAnsi="Helvetica Neue"/>
+          <w:color w:val="000000"/>
+          <w:sz w:val="21"/>
+          <w:szCs w:val="21"/>
+          <w:lang w:val="en-GB"/>
+        </w:rPr>
+        <w:t>The results of this computations are presented in figure 7. One data</w:t>
+      </w:r>
+      <w:r>
+        <w:rPr>
+          <w:rFonts w:ascii="Helvetica Neue" w:hAnsi="Helvetica Neue"/>
+          <w:color w:val="000000"/>
+          <w:sz w:val="21"/>
+          <w:szCs w:val="21"/>
+          <w:lang w:val="en-GB"/>
+        </w:rPr>
+        <w:t xml:space="preserve"> point</w:t>
+      </w:r>
+      <w:r>
+        <w:rPr>
+          <w:rFonts w:ascii="Helvetica Neue" w:hAnsi="Helvetica Neue"/>
+          <w:color w:val="000000"/>
+          <w:sz w:val="21"/>
+          <w:szCs w:val="21"/>
+          <w:lang w:val="en-GB"/>
+        </w:rPr>
+        <w:t xml:space="preserve"> above 1 means that the rate of change in population was that year higher than the change of rate in food production. For a </w:t>
+      </w:r>
+      <w:r>
+        <w:rPr>
+          <w:rFonts w:ascii="Helvetica Neue" w:hAnsi="Helvetica Neue"/>
+          <w:color w:val="000000"/>
+          <w:sz w:val="21"/>
+          <w:szCs w:val="21"/>
+          <w:lang w:val="en-GB"/>
+        </w:rPr>
+        <w:t>data point below one,</w:t>
+      </w:r>
+      <w:r>
+        <w:rPr>
+          <w:rFonts w:ascii="Helvetica Neue" w:hAnsi="Helvetica Neue"/>
+          <w:color w:val="000000"/>
+          <w:sz w:val="21"/>
+          <w:szCs w:val="21"/>
+          <w:lang w:val="en-GB"/>
+        </w:rPr>
+        <w:t xml:space="preserve"> it is </w:t>
       </w:r>
       <w:r>
         <w:rPr>
@@ -3466,7 +3939,37 @@
           <w:szCs w:val="21"/>
           <w:lang w:val="en-GB"/>
         </w:rPr>
-        <w:t xml:space="preserve"> versa. We can conclude that the differences are marginal (the numbers swing between 0.95 and 1.04) and therefor that there is no abnormal difference between population growth and food production growth.</w:t>
+        <w:t xml:space="preserve"> versa. We can conclude that the differences are marginal (the numbers swing between 0.95 and 1.04) and therefor</w:t>
+      </w:r>
+      <w:r>
+        <w:rPr>
+          <w:rFonts w:ascii="Helvetica Neue" w:hAnsi="Helvetica Neue"/>
+          <w:color w:val="000000"/>
+          <w:sz w:val="21"/>
+          <w:szCs w:val="21"/>
+          <w:lang w:val="en-GB"/>
+        </w:rPr>
+        <w:t>e</w:t>
+      </w:r>
+      <w:r>
+        <w:rPr>
+          <w:rFonts w:ascii="Helvetica Neue" w:hAnsi="Helvetica Neue"/>
+          <w:color w:val="000000"/>
+          <w:sz w:val="21"/>
+          <w:szCs w:val="21"/>
+          <w:lang w:val="en-GB"/>
+        </w:rPr>
+        <w:t xml:space="preserve"> that there is no abnormal difference between population growth and food production growth.</w:t>
+      </w:r>
+      <w:r>
+        <w:rPr>
+          <w:rFonts w:ascii="Helvetica Neue" w:hAnsi="Helvetica Neue"/>
+          <w:color w:val="000000"/>
+          <w:sz w:val="21"/>
+          <w:szCs w:val="21"/>
+          <w:lang w:val="en-GB"/>
+        </w:rPr>
+        <w:t xml:space="preserve"> This means that the rising hunger in Africa cannot solely be explained from lacking food production in comparison with population growth. </w:t>
       </w:r>
     </w:p>
     <w:p>
@@ -3508,7 +4011,17 @@
           <w:szCs w:val="21"/>
           <w:lang w:val="en-GB"/>
         </w:rPr>
-        <w:t xml:space="preserve">Within this section, several analyses have been carried out to estimate the effects of environmental hazards on the food systems. We have run an </w:t>
+        <w:t xml:space="preserve">Several </w:t>
+      </w:r>
+      <w:r>
+        <w:rPr>
+          <w:rFonts w:ascii="Helvetica Neue" w:hAnsi="Helvetica Neue"/>
+          <w:color w:val="000000"/>
+          <w:sz w:val="21"/>
+          <w:szCs w:val="21"/>
+          <w:lang w:val="en-GB"/>
+        </w:rPr>
+        <w:t xml:space="preserve">analyses have been carried out to estimate the effects of environmental hazards on the food systems. We have run an </w:t>
       </w:r>
       <w:r>
         <w:rPr>
@@ -3528,7 +4041,27 @@
           <w:szCs w:val="21"/>
           <w:lang w:val="en-GB"/>
         </w:rPr>
-        <w:t xml:space="preserve"> t-test to compare the means of two groups, namely for countries with a high or low exposure to climate extremes, on the </w:t>
+        <w:t xml:space="preserve"> t-test to compare the means of two groups, namely for countries with a high or lo</w:t>
+      </w:r>
+      <w:r>
+        <w:rPr>
+          <w:rFonts w:ascii="Helvetica Neue" w:hAnsi="Helvetica Neue"/>
+          <w:color w:val="000000"/>
+          <w:sz w:val="21"/>
+          <w:szCs w:val="21"/>
+          <w:lang w:val="en-GB"/>
+        </w:rPr>
+        <w:t xml:space="preserve">w exposure to climate extremes </w:t>
+      </w:r>
+      <w:r>
+        <w:rPr>
+          <w:rFonts w:ascii="Helvetica Neue" w:hAnsi="Helvetica Neue"/>
+          <w:color w:val="000000"/>
+          <w:sz w:val="21"/>
+          <w:szCs w:val="21"/>
+          <w:lang w:val="en-GB"/>
+        </w:rPr>
+        <w:t xml:space="preserve">on the </w:t>
       </w:r>
       <w:r>
         <w:rPr>
@@ -3588,43 +4121,87 @@
           <w:szCs w:val="21"/>
           <w:lang w:val="en-GB"/>
         </w:rPr>
-        <w:t>, several regression analysis are carried out to analyse the trend of the impact of environmental hazards.</w:t>
-      </w:r>
-    </w:p>
-    <w:p>
-      <w:pPr>
-        <w:pStyle w:val="Normaalweb"/>
-        <w:spacing w:before="240" w:beforeAutospacing="0" w:after="0" w:afterAutospacing="0"/>
-        <w:rPr>
-          <w:rFonts w:ascii="Helvetica Neue" w:hAnsi="Helvetica Neue"/>
-          <w:color w:val="000000"/>
-          <w:sz w:val="21"/>
-          <w:szCs w:val="21"/>
-          <w:lang w:val="en-GB"/>
-        </w:rPr>
-      </w:pPr>
-      <w:r>
-        <w:rPr>
-          <w:rFonts w:ascii="Helvetica Neue" w:hAnsi="Helvetica Neue"/>
-          <w:color w:val="000000"/>
-          <w:sz w:val="21"/>
-          <w:szCs w:val="21"/>
-          <w:lang w:val="en-GB"/>
-        </w:rPr>
-        <w:t>Of all natural hazards that are stored in the EMD-database, floods, droughts and storms affect the food production the most. Of all natural hazards, floods, droughts and tropical storms affect food production the most. in particular causes more than 80 percent of the total damage and losses in agriculture, especially for the livestock and crop production subsectors.</w:t>
-      </w:r>
-    </w:p>
-    <w:p>
-      <w:pPr>
-        <w:rPr>
-          <w:lang w:val="en-GB"/>
-        </w:rPr>
-      </w:pPr>
-      <w:r>
-        <w:rPr>
-          <w:lang w:val="en-GB"/>
-        </w:rPr>
-        <w:br w:type="page"/>
+        <w:t xml:space="preserve">, several </w:t>
+      </w:r>
+      <w:r>
+        <w:rPr>
+          <w:rFonts w:ascii="Helvetica Neue" w:hAnsi="Helvetica Neue"/>
+          <w:color w:val="000000"/>
+          <w:sz w:val="21"/>
+          <w:szCs w:val="21"/>
+          <w:lang w:val="en-GB"/>
+        </w:rPr>
+        <w:t>trend analyses</w:t>
+      </w:r>
+      <w:r>
+        <w:rPr>
+          <w:rFonts w:ascii="Helvetica Neue" w:hAnsi="Helvetica Neue"/>
+          <w:color w:val="000000"/>
+          <w:sz w:val="21"/>
+          <w:szCs w:val="21"/>
+          <w:lang w:val="en-GB"/>
+        </w:rPr>
+        <w:t xml:space="preserve"> are carried out to </w:t>
+      </w:r>
+      <w:r>
+        <w:rPr>
+          <w:rFonts w:ascii="Helvetica Neue" w:hAnsi="Helvetica Neue"/>
+          <w:color w:val="000000"/>
+          <w:sz w:val="21"/>
+          <w:szCs w:val="21"/>
+          <w:lang w:val="en-GB"/>
+        </w:rPr>
+        <w:t xml:space="preserve">estimate </w:t>
+      </w:r>
+      <w:r>
+        <w:rPr>
+          <w:rFonts w:ascii="Helvetica Neue" w:hAnsi="Helvetica Neue"/>
+          <w:color w:val="000000"/>
+          <w:sz w:val="21"/>
+          <w:szCs w:val="21"/>
+          <w:lang w:val="en-GB"/>
+        </w:rPr>
+        <w:t>the trend of the impact of environmental hazards</w:t>
+      </w:r>
+      <w:r>
+        <w:rPr>
+          <w:rFonts w:ascii="Helvetica Neue" w:hAnsi="Helvetica Neue"/>
+          <w:color w:val="000000"/>
+          <w:sz w:val="21"/>
+          <w:szCs w:val="21"/>
+          <w:lang w:val="en-GB"/>
+        </w:rPr>
+        <w:t xml:space="preserve"> in the past 50 years</w:t>
+      </w:r>
+      <w:r>
+        <w:rPr>
+          <w:rFonts w:ascii="Helvetica Neue" w:hAnsi="Helvetica Neue"/>
+          <w:color w:val="000000"/>
+          <w:sz w:val="21"/>
+          <w:szCs w:val="21"/>
+          <w:lang w:val="en-GB"/>
+        </w:rPr>
+        <w:t>.</w:t>
+      </w:r>
+    </w:p>
+    <w:p>
+      <w:pPr>
+        <w:rPr>
+          <w:lang w:val="en-GB"/>
+        </w:rPr>
+      </w:pPr>
+    </w:p>
+    <w:p>
+      <w:pPr>
+        <w:rPr>
+          <w:lang w:val="en-GB"/>
+        </w:rPr>
+      </w:pPr>
+      <w:r>
+        <w:rPr>
+          <w:lang w:val="en-GB"/>
+        </w:rPr>
+        <w:t xml:space="preserve">For our analysis on the effects of exposure to climate extremes, two different groups have been defined. High exposure countries have been defined as low to middle income countries which have been exposed to hazards for more than four years in the most recent subperiod of 2011 – 2016. Low exposure countries have been defined as low to middle income countries with an occurrence of hazards of four or less during 2011 – 2016. </w:t>
       </w:r>
     </w:p>
     <w:p>
@@ -3648,93 +4225,85 @@
           <w:szCs w:val="21"/>
           <w:lang w:val="en-GB"/>
         </w:rPr>
+        <w:t>Independent t-test </w:t>
+      </w:r>
+    </w:p>
+    <w:p>
+      <w:pPr>
+        <w:pStyle w:val="Geenafstand"/>
+        <w:rPr>
+          <w:rFonts w:ascii="Helvetica Neue" w:hAnsi="Helvetica Neue"/>
+          <w:color w:val="000000"/>
+          <w:sz w:val="21"/>
+          <w:szCs w:val="21"/>
+          <w:lang w:val="en-GB"/>
+        </w:rPr>
+      </w:pPr>
+      <w:r>
+        <w:rPr>
+          <w:rFonts w:ascii="Helvetica Neue" w:hAnsi="Helvetica Neue"/>
+          <w:color w:val="000000"/>
+          <w:sz w:val="21"/>
+          <w:szCs w:val="21"/>
+          <w:lang w:val="en-GB"/>
+        </w:rPr>
+        <w:t xml:space="preserve">The results of the independent t-test indicate that there is no statistical significant difference between the average undernourishment in countries that have a high exposure to environmental hazards in </w:t>
+      </w:r>
+      <w:r>
+        <w:rPr>
+          <w:sz w:val="22"/>
+        </w:rPr>
         <w:lastRenderedPageBreak/>
-        <w:t>Independent t-test </w:t>
-      </w:r>
-    </w:p>
-    <w:p>
-      <w:pPr>
-        <w:pStyle w:val="Normaalweb"/>
+        <w:t xml:space="preserve">comparison to countries with a low exposure to climate extremes. Just because that this t-test is not </w:t>
+      </w:r>
+      <w:r>
+        <w:rPr>
+          <w:sz w:val="22"/>
+        </w:rPr>
+        <w:t>significant</w:t>
+      </w:r>
+      <w:r>
+        <w:rPr>
+          <w:sz w:val="22"/>
+        </w:rPr>
+        <w:t xml:space="preserve"> does not mean that climate extremes don't have an impact on the </w:t>
+      </w:r>
+      <w:r>
+        <w:rPr>
+          <w:sz w:val="22"/>
+        </w:rPr>
+        <w:t>prevalence</w:t>
+      </w:r>
+      <w:r>
+        <w:rPr>
+          <w:sz w:val="22"/>
+        </w:rPr>
+        <w:t xml:space="preserve"> of hunger and related side effects. The input data of this t-test has its limitation because of the way environmental hazards are measured. </w:t>
+      </w:r>
+      <w:r>
+        <w:rPr>
+          <w:sz w:val="22"/>
+        </w:rPr>
+        <w:t>These criteria have their limitations because each hazard is weighted equally, hereby exaggerate the effects of smaller hazards like firestorms.</w:t>
+      </w:r>
+      <w:r>
+        <w:rPr>
+          <w:sz w:val="22"/>
+          <w:lang w:val="en-GB"/>
+        </w:rPr>
+        <w:t xml:space="preserve">   </w:t>
+      </w:r>
+    </w:p>
+    <w:p>
+      <w:pPr>
+        <w:rPr>
+          <w:lang w:val="en-GB"/>
+        </w:rPr>
+      </w:pPr>
+    </w:p>
+    <w:p>
+      <w:pPr>
         <w:shd w:val="clear" w:color="auto" w:fill="FFFFFF"/>
-        <w:spacing w:before="240" w:beforeAutospacing="0" w:after="0" w:afterAutospacing="0"/>
-        <w:rPr>
-          <w:rFonts w:ascii="Helvetica Neue" w:hAnsi="Helvetica Neue"/>
-          <w:color w:val="000000"/>
-          <w:sz w:val="21"/>
-          <w:szCs w:val="21"/>
-          <w:lang w:val="en-GB"/>
-        </w:rPr>
-      </w:pPr>
-      <w:r>
-        <w:rPr>
-          <w:rFonts w:ascii="Helvetica Neue" w:hAnsi="Helvetica Neue"/>
-          <w:color w:val="000000"/>
-          <w:sz w:val="21"/>
-          <w:szCs w:val="21"/>
-          <w:lang w:val="en-GB"/>
-        </w:rPr>
-        <w:t xml:space="preserve">The results of the independent t-test indicate that there is no statistical significant difference between the average undernourishment in countries that have a high exposure to environmental hazards in comparison to countries with a low exposure to climate extremes. Just because that this t-test is not </w:t>
-      </w:r>
-      <w:r>
-        <w:rPr>
-          <w:rFonts w:ascii="Helvetica Neue" w:hAnsi="Helvetica Neue"/>
-          <w:color w:val="000000"/>
-          <w:sz w:val="21"/>
-          <w:szCs w:val="21"/>
-          <w:lang w:val="en-GB"/>
-        </w:rPr>
-        <w:t>significant</w:t>
-      </w:r>
-      <w:r>
-        <w:rPr>
-          <w:rFonts w:ascii="Helvetica Neue" w:hAnsi="Helvetica Neue"/>
-          <w:color w:val="000000"/>
-          <w:sz w:val="21"/>
-          <w:szCs w:val="21"/>
-          <w:lang w:val="en-GB"/>
-        </w:rPr>
-        <w:t xml:space="preserve"> does not mean that climate extremes don't have an impact on the </w:t>
-      </w:r>
-      <w:r>
-        <w:rPr>
-          <w:rFonts w:ascii="Helvetica Neue" w:hAnsi="Helvetica Neue"/>
-          <w:color w:val="000000"/>
-          <w:sz w:val="21"/>
-          <w:szCs w:val="21"/>
-          <w:lang w:val="en-GB"/>
-        </w:rPr>
-        <w:t>prevalence</w:t>
-      </w:r>
-      <w:r>
-        <w:rPr>
-          <w:rFonts w:ascii="Helvetica Neue" w:hAnsi="Helvetica Neue"/>
-          <w:color w:val="000000"/>
-          <w:sz w:val="21"/>
-          <w:szCs w:val="21"/>
-          <w:lang w:val="en-GB"/>
-        </w:rPr>
-        <w:t xml:space="preserve"> of hunger and related side effects. The input data of this t-test has its limitation because of the way environmental hazards are measured. Therefore we continued our analysis on plotting the absolute population and percentage of the population that is undernourished within the two country groups, see execution code and results below.</w:t>
-      </w:r>
-    </w:p>
-    <w:p>
-      <w:pPr>
-        <w:rPr>
-          <w:lang w:val="en-GB"/>
-        </w:rPr>
-      </w:pPr>
-    </w:p>
-    <w:p>
-      <w:pPr>
-        <w:shd w:val="clear" w:color="auto" w:fill="FFFFFF"/>
-        <w:rPr>
-          <w:rFonts w:ascii="Helvetica Neue" w:eastAsia="Times New Roman" w:hAnsi="Helvetica Neue" w:cs="Times New Roman"/>
-          <w:color w:val="000000"/>
-          <w:sz w:val="21"/>
-          <w:szCs w:val="21"/>
-          <w:lang w:val="en-GB" w:eastAsia="nl-NL"/>
-        </w:rPr>
-      </w:pPr>
-      <w:r>
         <w:rPr>
           <w:rFonts w:ascii="Helvetica Neue" w:eastAsia="Times New Roman" w:hAnsi="Helvetica Neue" w:cs="Times New Roman"/>
           <w:b/>
@@ -3744,30 +4313,136 @@
           <w:szCs w:val="21"/>
           <w:lang w:val="en-GB" w:eastAsia="nl-NL"/>
         </w:rPr>
-        <w:t>impact of climate extremes on food security</w:t>
+      </w:pPr>
+      <w:r>
+        <w:rPr>
+          <w:rFonts w:ascii="Helvetica Neue" w:eastAsia="Times New Roman" w:hAnsi="Helvetica Neue" w:cs="Times New Roman"/>
+          <w:b/>
+          <w:bCs/>
+          <w:color w:val="000000"/>
+          <w:sz w:val="21"/>
+          <w:szCs w:val="21"/>
+          <w:lang w:val="en-GB" w:eastAsia="nl-NL"/>
+        </w:rPr>
+        <w:t>I</w:t>
+      </w:r>
+      <w:r>
+        <w:rPr>
+          <w:rFonts w:ascii="Helvetica Neue" w:eastAsia="Times New Roman" w:hAnsi="Helvetica Neue" w:cs="Times New Roman"/>
+          <w:b/>
+          <w:bCs/>
+          <w:color w:val="000000"/>
+          <w:sz w:val="21"/>
+          <w:szCs w:val="21"/>
+          <w:lang w:val="en-GB" w:eastAsia="nl-NL"/>
+        </w:rPr>
+        <w:t>mpact of climate extremes on food security</w:t>
       </w:r>
     </w:p>
     <w:p>
       <w:pPr>
         <w:shd w:val="clear" w:color="auto" w:fill="FFFFFF"/>
-        <w:spacing w:before="240"/>
-        <w:rPr>
-          <w:rFonts w:ascii="Helvetica Neue" w:eastAsia="Times New Roman" w:hAnsi="Helvetica Neue" w:cs="Times New Roman"/>
-          <w:color w:val="000000"/>
-          <w:sz w:val="21"/>
-          <w:szCs w:val="21"/>
-          <w:lang w:val="en-GB" w:eastAsia="nl-NL"/>
-        </w:rPr>
-      </w:pPr>
-      <w:r>
-        <w:rPr>
-          <w:rFonts w:ascii="Helvetica Neue" w:eastAsia="Times New Roman" w:hAnsi="Helvetica Neue" w:cs="Times New Roman"/>
-          <w:color w:val="000000"/>
-          <w:sz w:val="21"/>
-          <w:szCs w:val="21"/>
-          <w:lang w:val="en-GB" w:eastAsia="nl-NL"/>
-        </w:rPr>
-        <w:t>Exposure of countries to climate variability and extremes is also a rising trend. In 2017, the average of the PoU in countries with high exposure to climate shocks was 3.2 percentage points above that of countries with low or no exposure. Even more striking is that countries with high exposure have more than doubled the number of undernourished people as those without high exposure.</w:t>
+        <w:rPr>
+          <w:rFonts w:ascii="Helvetica Neue" w:eastAsia="Times New Roman" w:hAnsi="Helvetica Neue" w:cs="Times New Roman"/>
+          <w:color w:val="000000"/>
+          <w:sz w:val="21"/>
+          <w:szCs w:val="21"/>
+          <w:lang w:val="en-GB" w:eastAsia="nl-NL"/>
+        </w:rPr>
+      </w:pPr>
+    </w:p>
+    <w:p>
+      <w:pPr>
+        <w:pStyle w:val="Geenafstand"/>
+        <w:rPr>
+          <w:lang w:val="en-GB"/>
+        </w:rPr>
+      </w:pPr>
+      <w:r>
+        <w:rPr>
+          <w:lang w:val="en-GB"/>
+        </w:rPr>
+        <w:t xml:space="preserve">These criteria have their limitations because each hazard is weighted equally, hereby exaggerate the effects of smaller hazards like firestorms.   </w:t>
+      </w:r>
+      <w:r>
+        <w:rPr>
+          <w:rFonts w:ascii="Helvetica Neue" w:eastAsia="Times New Roman" w:hAnsi="Helvetica Neue" w:cs="Times New Roman"/>
+          <w:color w:val="000000"/>
+          <w:sz w:val="21"/>
+          <w:szCs w:val="21"/>
+          <w:lang w:val="en-GB" w:eastAsia="nl-NL"/>
+        </w:rPr>
+        <w:t xml:space="preserve">As can be derived from the figure 8, the situation of food security is </w:t>
+      </w:r>
+      <w:r>
+        <w:rPr>
+          <w:rFonts w:ascii="Helvetica Neue" w:eastAsia="Times New Roman" w:hAnsi="Helvetica Neue" w:cs="Times New Roman"/>
+          <w:color w:val="000000"/>
+          <w:sz w:val="21"/>
+          <w:szCs w:val="21"/>
+          <w:lang w:val="en-GB" w:eastAsia="nl-NL"/>
+        </w:rPr>
+        <w:t>worse</w:t>
+      </w:r>
+      <w:r>
+        <w:rPr>
+          <w:rFonts w:ascii="Helvetica Neue" w:eastAsia="Times New Roman" w:hAnsi="Helvetica Neue" w:cs="Times New Roman"/>
+          <w:color w:val="000000"/>
+          <w:sz w:val="21"/>
+          <w:szCs w:val="21"/>
+          <w:lang w:val="en-GB" w:eastAsia="nl-NL"/>
+        </w:rPr>
+        <w:t xml:space="preserve"> within countries with a high exposure to climate extremes. Of all undernourished people in low to middle income countries, 633 million people live in countries that have a high exposure to climate extremes, whilst only 97 million undernourished people live in countries which are classified as low exposure countries.</w:t>
+      </w:r>
+      <w:r>
+        <w:rPr>
+          <w:rFonts w:ascii="Helvetica Neue" w:eastAsia="Times New Roman" w:hAnsi="Helvetica Neue" w:cs="Times New Roman"/>
+          <w:color w:val="000000"/>
+          <w:sz w:val="21"/>
+          <w:szCs w:val="21"/>
+          <w:lang w:val="en-GB" w:eastAsia="nl-NL"/>
+        </w:rPr>
+        <w:t xml:space="preserve"> In 2015</w:t>
+      </w:r>
+      <w:r>
+        <w:rPr>
+          <w:rFonts w:ascii="Helvetica Neue" w:eastAsia="Times New Roman" w:hAnsi="Helvetica Neue" w:cs="Times New Roman"/>
+          <w:color w:val="000000"/>
+          <w:sz w:val="21"/>
+          <w:szCs w:val="21"/>
+          <w:lang w:val="en-GB" w:eastAsia="nl-NL"/>
+        </w:rPr>
+        <w:t>, the average of the PoU in countries with high exp</w:t>
+      </w:r>
+      <w:r>
+        <w:rPr>
+          <w:rFonts w:ascii="Helvetica Neue" w:eastAsia="Times New Roman" w:hAnsi="Helvetica Neue" w:cs="Times New Roman"/>
+          <w:color w:val="000000"/>
+          <w:sz w:val="21"/>
+          <w:szCs w:val="21"/>
+          <w:lang w:val="en-GB" w:eastAsia="nl-NL"/>
+        </w:rPr>
+        <w:t xml:space="preserve">osure to climate shocks was 3.5 </w:t>
+      </w:r>
+      <w:r>
+        <w:rPr>
+          <w:rFonts w:ascii="Helvetica Neue" w:eastAsia="Times New Roman" w:hAnsi="Helvetica Neue" w:cs="Times New Roman"/>
+          <w:color w:val="000000"/>
+          <w:sz w:val="21"/>
+          <w:szCs w:val="21"/>
+          <w:lang w:val="en-GB" w:eastAsia="nl-NL"/>
+        </w:rPr>
+        <w:t>percentage points above that of cou</w:t>
+      </w:r>
+      <w:r>
+        <w:rPr>
+          <w:rFonts w:ascii="Helvetica Neue" w:eastAsia="Times New Roman" w:hAnsi="Helvetica Neue" w:cs="Times New Roman"/>
+          <w:color w:val="000000"/>
+          <w:sz w:val="21"/>
+          <w:szCs w:val="21"/>
+          <w:lang w:val="en-GB" w:eastAsia="nl-NL"/>
+        </w:rPr>
+        <w:t xml:space="preserve">ntries with low or no exposure. The results of our analysis are strongly indicating a relation between the hunger and vulnerability to climate extremes. </w:t>
       </w:r>
     </w:p>
     <w:p>
@@ -3821,47 +4496,97 @@
           <w:szCs w:val="21"/>
           <w:lang w:val="en-GB"/>
         </w:rPr>
-        <w:t xml:space="preserve">According to the FAO, 2018 more than 25 percent of all economic losses and damages caused by medium and large </w:t>
-      </w:r>
-      <w:r>
-        <w:rPr>
-          <w:rFonts w:ascii="Helvetica Neue" w:hAnsi="Helvetica Neue"/>
-          <w:color w:val="000000"/>
-          <w:sz w:val="21"/>
-          <w:szCs w:val="21"/>
-          <w:lang w:val="en-GB"/>
-        </w:rPr>
-        <w:t>s</w:t>
-      </w:r>
-      <w:r>
-        <w:rPr>
-          <w:rFonts w:ascii="Helvetica Neue" w:hAnsi="Helvetica Neue"/>
-          <w:color w:val="000000"/>
-          <w:sz w:val="21"/>
-          <w:szCs w:val="21"/>
-          <w:lang w:val="en-GB"/>
-        </w:rPr>
-        <w:t xml:space="preserve">cale environmental hazards occur in the agriculture sector of developing countries. Where extreme climate events lead to reoccurring disasters, the accumulated costs are even more significant [7]. For example, between 2006 and 2013 the Philippines was struck by 75 disasters – mostly typhoons, tropical storms and floods. The total damage consisted of a total of 3.8 </w:t>
-      </w:r>
-      <w:r>
-        <w:rPr>
-          <w:rFonts w:ascii="Helvetica Neue" w:hAnsi="Helvetica Neue"/>
-          <w:color w:val="000000"/>
-          <w:sz w:val="21"/>
-          <w:szCs w:val="21"/>
-          <w:lang w:val="en-GB"/>
-        </w:rPr>
-        <w:t>billion</w:t>
-      </w:r>
-      <w:r>
-        <w:rPr>
-          <w:rFonts w:ascii="Helvetica Neue" w:hAnsi="Helvetica Neue"/>
-          <w:color w:val="000000"/>
-          <w:sz w:val="21"/>
-          <w:szCs w:val="21"/>
-          <w:lang w:val="en-GB"/>
-        </w:rPr>
-        <w:t xml:space="preserve"> USD to the countries agriculture sector [9].</w:t>
+        <w:t xml:space="preserve">Of </w:t>
+      </w:r>
+      <w:r>
+        <w:rPr>
+          <w:rFonts w:ascii="Helvetica Neue" w:hAnsi="Helvetica Neue"/>
+          <w:color w:val="000000"/>
+          <w:sz w:val="21"/>
+          <w:szCs w:val="21"/>
+          <w:lang w:val="en-GB"/>
+        </w:rPr>
+        <w:t>all-natural</w:t>
+      </w:r>
+      <w:r>
+        <w:rPr>
+          <w:rFonts w:ascii="Helvetica Neue" w:hAnsi="Helvetica Neue"/>
+          <w:color w:val="000000"/>
+          <w:sz w:val="21"/>
+          <w:szCs w:val="21"/>
+          <w:lang w:val="en-GB"/>
+        </w:rPr>
+        <w:t xml:space="preserve"> hazards that are stored in the EMD-database, floods, droughts and storms affe</w:t>
+      </w:r>
+      <w:r>
+        <w:rPr>
+          <w:rFonts w:ascii="Helvetica Neue" w:hAnsi="Helvetica Neue"/>
+          <w:color w:val="000000"/>
+          <w:sz w:val="21"/>
+          <w:szCs w:val="21"/>
+          <w:lang w:val="en-GB"/>
+        </w:rPr>
+        <w:t>ct the food production the most. I</w:t>
+      </w:r>
+      <w:r>
+        <w:rPr>
+          <w:rFonts w:ascii="Helvetica Neue" w:hAnsi="Helvetica Neue"/>
+          <w:color w:val="000000"/>
+          <w:sz w:val="21"/>
+          <w:szCs w:val="21"/>
+          <w:lang w:val="en-GB"/>
+        </w:rPr>
+        <w:t xml:space="preserve">n particular </w:t>
+      </w:r>
+      <w:r>
+        <w:rPr>
+          <w:rFonts w:ascii="Helvetica Neue" w:hAnsi="Helvetica Neue"/>
+          <w:color w:val="000000"/>
+          <w:sz w:val="21"/>
+          <w:szCs w:val="21"/>
+          <w:lang w:val="en-GB"/>
+        </w:rPr>
+        <w:t xml:space="preserve">droughts </w:t>
+      </w:r>
+      <w:r>
+        <w:rPr>
+          <w:rFonts w:ascii="Helvetica Neue" w:hAnsi="Helvetica Neue"/>
+          <w:color w:val="000000"/>
+          <w:sz w:val="21"/>
+          <w:szCs w:val="21"/>
+          <w:lang w:val="en-GB"/>
+        </w:rPr>
+        <w:t>cause more than 80 percent of the total damage and losses in agriculture, especially for the livestock and crop production subsectors</w:t>
+      </w:r>
+      <w:r>
+        <w:rPr>
+          <w:rFonts w:ascii="Helvetica Neue" w:hAnsi="Helvetica Neue"/>
+          <w:color w:val="000000"/>
+          <w:sz w:val="21"/>
+          <w:szCs w:val="21"/>
+          <w:lang w:val="en-GB"/>
+        </w:rPr>
+        <w:t xml:space="preserve"> [8]</w:t>
+      </w:r>
+      <w:r>
+        <w:rPr>
+          <w:rFonts w:ascii="Helvetica Neue" w:hAnsi="Helvetica Neue"/>
+          <w:color w:val="000000"/>
+          <w:sz w:val="21"/>
+          <w:szCs w:val="21"/>
+          <w:lang w:val="en-GB"/>
+        </w:rPr>
+        <w:t>.</w:t>
+      </w:r>
+      <w:r>
+        <w:rPr>
+          <w:rFonts w:ascii="Helvetica Neue" w:hAnsi="Helvetica Neue"/>
+          <w:color w:val="000000"/>
+          <w:sz w:val="21"/>
+          <w:szCs w:val="21"/>
+          <w:lang w:val="en-GB"/>
+        </w:rPr>
+        <w:t xml:space="preserve"> This means that if we see a rise of these kind of hazards in our data, this will have higher negative impact on the food systems in the SSA region.</w:t>
       </w:r>
     </w:p>
     <w:p>
@@ -3884,7 +4609,171 @@
           <w:szCs w:val="21"/>
           <w:lang w:val="en-GB"/>
         </w:rPr>
-        <w:t>For our data, the recorded total damage seem rather marginal to what other literature is reporting over disaster related costs. But what we can see from the graph and regression line is that the total cost are rising for the reported period. Which indicates that for the SSA region environmental hazard more and more affect the agriculture sector.</w:t>
+        <w:t>Within figure 9, the total impact of each hazard has been plotted over the period of 1960 –</w:t>
+      </w:r>
+      <w:r>
+        <w:rPr>
+          <w:rFonts w:ascii="Helvetica Neue" w:hAnsi="Helvetica Neue"/>
+          <w:color w:val="000000"/>
+          <w:sz w:val="21"/>
+          <w:szCs w:val="21"/>
+          <w:lang w:val="en-GB"/>
+        </w:rPr>
+        <w:t xml:space="preserve"> 2017. Especially the effects of floods and droughts are heavily affecting the inhabitants of the SSA-region. </w:t>
+      </w:r>
+      <w:r>
+        <w:rPr>
+          <w:rFonts w:ascii="Helvetica Neue" w:hAnsi="Helvetica Neue"/>
+          <w:color w:val="000000"/>
+          <w:sz w:val="21"/>
+          <w:szCs w:val="21"/>
+          <w:lang w:val="en-GB"/>
+        </w:rPr>
+        <w:t xml:space="preserve">We have plotted a trendline that indicates the 95 percent interval for the occurrence of drought over time. From this trendline we can distinct a clear positive trend. </w:t>
+      </w:r>
+      <w:r>
+        <w:rPr>
+          <w:rFonts w:ascii="Helvetica Neue" w:hAnsi="Helvetica Neue"/>
+          <w:color w:val="000000"/>
+          <w:sz w:val="21"/>
+          <w:szCs w:val="21"/>
+          <w:lang w:val="en-GB"/>
+        </w:rPr>
+        <w:t>Especially large-scale</w:t>
+      </w:r>
+      <w:r>
+        <w:rPr>
+          <w:rFonts w:ascii="Helvetica Neue" w:hAnsi="Helvetica Neue"/>
+          <w:color w:val="000000"/>
+          <w:sz w:val="21"/>
+          <w:szCs w:val="21"/>
+          <w:lang w:val="en-GB"/>
+        </w:rPr>
+        <w:t xml:space="preserve"> droughts events are affecting more</w:t>
+      </w:r>
+      <w:r>
+        <w:rPr>
+          <w:rFonts w:ascii="Helvetica Neue" w:hAnsi="Helvetica Neue"/>
+          <w:color w:val="000000"/>
+          <w:sz w:val="21"/>
+          <w:szCs w:val="21"/>
+          <w:lang w:val="en-GB"/>
+        </w:rPr>
+        <w:t xml:space="preserve"> people in the SSA region, which is the hazard with the most </w:t>
+      </w:r>
+      <w:r>
+        <w:rPr>
+          <w:rFonts w:ascii="Helvetica Neue" w:hAnsi="Helvetica Neue"/>
+          <w:color w:val="000000"/>
+          <w:sz w:val="21"/>
+          <w:szCs w:val="21"/>
+          <w:lang w:val="en-GB"/>
+        </w:rPr>
+        <w:t>impact on agriculture.</w:t>
+      </w:r>
+    </w:p>
+    <w:p>
+      <w:pPr>
+        <w:pStyle w:val="Normaalweb"/>
+        <w:spacing w:before="240" w:beforeAutospacing="0" w:after="0" w:afterAutospacing="0"/>
+        <w:rPr>
+          <w:rFonts w:ascii="Helvetica Neue" w:hAnsi="Helvetica Neue"/>
+          <w:color w:val="000000"/>
+          <w:sz w:val="21"/>
+          <w:szCs w:val="21"/>
+          <w:lang w:val="en-GB"/>
+        </w:rPr>
+      </w:pPr>
+      <w:r>
+        <w:rPr>
+          <w:rFonts w:ascii="Helvetica Neue" w:hAnsi="Helvetica Neue"/>
+          <w:color w:val="000000"/>
+          <w:sz w:val="21"/>
+          <w:szCs w:val="21"/>
+          <w:lang w:val="en-GB"/>
+        </w:rPr>
+        <w:t xml:space="preserve">When we look at the accumulated costs of hazards around the SSA-region, see figure 10, we can conclude that also the economic impact of climate extremes is rising. </w:t>
+      </w:r>
+      <w:r>
+        <w:rPr>
+          <w:rFonts w:ascii="Helvetica Neue" w:hAnsi="Helvetica Neue"/>
+          <w:color w:val="000000"/>
+          <w:sz w:val="21"/>
+          <w:szCs w:val="21"/>
+          <w:lang w:val="en-GB"/>
+        </w:rPr>
+        <w:t>For our data, the recorded total damage seem rather marginal to what other literature is reporting over disaster related costs.</w:t>
+      </w:r>
+      <w:r>
+        <w:rPr>
+          <w:rFonts w:ascii="Helvetica Neue" w:hAnsi="Helvetica Neue"/>
+          <w:color w:val="000000"/>
+          <w:sz w:val="21"/>
+          <w:szCs w:val="21"/>
+          <w:lang w:val="en-GB"/>
+        </w:rPr>
+        <w:t xml:space="preserve"> It is estimated that for the costs of environmental hazards, it is estimated that around 25% is from losses within the agriculture sector. Environmental hazards also hit infrastructures, hereby worsening the access of food for local communities [8]. </w:t>
+      </w:r>
+      <w:r>
+        <w:rPr>
+          <w:rFonts w:ascii="Helvetica Neue" w:hAnsi="Helvetica Neue"/>
+          <w:color w:val="000000"/>
+          <w:sz w:val="21"/>
+          <w:szCs w:val="21"/>
+          <w:lang w:val="en-GB"/>
+        </w:rPr>
+        <w:t xml:space="preserve">Where extreme climate events lead to reoccurring disasters, the accumulated costs are even more significant [7]. For example, between 2006 and 2013 the Philippines was struck by 75 disasters – mostly typhoons, tropical storms and floods. The total damage consisted of a total of 3.8 </w:t>
+      </w:r>
+      <w:r>
+        <w:rPr>
+          <w:rFonts w:ascii="Helvetica Neue" w:hAnsi="Helvetica Neue"/>
+          <w:color w:val="000000"/>
+          <w:sz w:val="21"/>
+          <w:szCs w:val="21"/>
+          <w:lang w:val="en-GB"/>
+        </w:rPr>
+        <w:t>billion</w:t>
+      </w:r>
+      <w:r>
+        <w:rPr>
+          <w:rFonts w:ascii="Helvetica Neue" w:hAnsi="Helvetica Neue"/>
+          <w:color w:val="000000"/>
+          <w:sz w:val="21"/>
+          <w:szCs w:val="21"/>
+          <w:lang w:val="en-GB"/>
+        </w:rPr>
+        <w:t xml:space="preserve"> USD to the countries agriculture sector [9].</w:t>
+      </w:r>
+      <w:r>
+        <w:rPr>
+          <w:rFonts w:ascii="Helvetica Neue" w:hAnsi="Helvetica Neue"/>
+          <w:color w:val="000000"/>
+          <w:sz w:val="21"/>
+          <w:szCs w:val="21"/>
+          <w:lang w:val="en-GB"/>
+        </w:rPr>
+        <w:t xml:space="preserve"> </w:t>
+      </w:r>
+    </w:p>
+    <w:p>
+      <w:pPr>
+        <w:rPr>
+          <w:rFonts w:ascii="inherit" w:eastAsia="Times New Roman" w:hAnsi="inherit" w:cs="Times New Roman"/>
+          <w:b/>
+          <w:bCs/>
+          <w:color w:val="000000"/>
+          <w:sz w:val="27"/>
+          <w:szCs w:val="27"/>
+          <w:lang w:val="en-GB" w:eastAsia="nl-NL"/>
+        </w:rPr>
+      </w:pPr>
+      <w:r>
+        <w:rPr>
+          <w:rFonts w:ascii="inherit" w:hAnsi="inherit"/>
+          <w:color w:val="000000"/>
+          <w:lang w:val="en-GB"/>
+        </w:rPr>
+        <w:br w:type="page"/>
       </w:r>
     </w:p>
     <w:p>
@@ -3903,6 +4792,7 @@
           <w:color w:val="000000"/>
           <w:lang w:val="en-GB"/>
         </w:rPr>
+        <w:lastRenderedPageBreak/>
         <w:t>4.5 Future of food security in Sub-Saharan Africa </w:t>
       </w:r>
     </w:p>
@@ -3926,27 +4816,47 @@
           <w:szCs w:val="21"/>
           <w:lang w:val="en-GB"/>
         </w:rPr>
-        <w:t xml:space="preserve">The frequency of environmental hazards is going up in the period from 1960 to 2015. For the last two years we have to consider the </w:t>
-      </w:r>
-      <w:r>
-        <w:rPr>
-          <w:rFonts w:ascii="Helvetica Neue" w:hAnsi="Helvetica Neue"/>
-          <w:color w:val="000000"/>
-          <w:sz w:val="21"/>
-          <w:szCs w:val="21"/>
-          <w:lang w:val="en-GB"/>
-        </w:rPr>
-        <w:t>limitation</w:t>
-      </w:r>
-      <w:r>
-        <w:rPr>
-          <w:rFonts w:ascii="Helvetica Neue" w:hAnsi="Helvetica Neue"/>
-          <w:color w:val="000000"/>
-          <w:sz w:val="21"/>
-          <w:szCs w:val="21"/>
-          <w:lang w:val="en-GB"/>
-        </w:rPr>
-        <w:t xml:space="preserve"> of this dataset, because it is possible that for 2015-2017 a lot environmental hazards have not been added to the EMD Database.</w:t>
+        <w:t xml:space="preserve">To gain more insight in the future development of food security across the SSA-region, a trend analysis for the frequency of the environmental hazard have been carried out. Also, a forecast </w:t>
+      </w:r>
+      <w:r>
+        <w:rPr>
+          <w:rFonts w:ascii="Helvetica Neue" w:hAnsi="Helvetica Neue"/>
+          <w:color w:val="000000"/>
+          <w:sz w:val="21"/>
+          <w:szCs w:val="21"/>
+          <w:lang w:val="en-GB"/>
+        </w:rPr>
+        <w:t>has</w:t>
+      </w:r>
+      <w:r>
+        <w:rPr>
+          <w:rFonts w:ascii="Helvetica Neue" w:hAnsi="Helvetica Neue"/>
+          <w:color w:val="000000"/>
+          <w:sz w:val="21"/>
+          <w:szCs w:val="21"/>
+          <w:lang w:val="en-GB"/>
+        </w:rPr>
+        <w:t xml:space="preserve"> been </w:t>
+      </w:r>
+      <w:r>
+        <w:rPr>
+          <w:rFonts w:ascii="Helvetica Neue" w:hAnsi="Helvetica Neue"/>
+          <w:color w:val="000000"/>
+          <w:sz w:val="21"/>
+          <w:szCs w:val="21"/>
+          <w:lang w:val="en-GB"/>
+        </w:rPr>
+        <w:t>estimated</w:t>
+      </w:r>
+      <w:r>
+        <w:rPr>
+          <w:rFonts w:ascii="Helvetica Neue" w:hAnsi="Helvetica Neue"/>
+          <w:color w:val="000000"/>
+          <w:sz w:val="21"/>
+          <w:szCs w:val="21"/>
+          <w:lang w:val="en-GB"/>
+        </w:rPr>
+        <w:t xml:space="preserve"> for the prevalence of undernourishment up to 2030. </w:t>
       </w:r>
     </w:p>
     <w:p>
@@ -3969,6 +4879,81 @@
           <w:szCs w:val="21"/>
           <w:lang w:val="en-GB"/>
         </w:rPr>
+        <w:t>Within figure 11, an trend analysis of the environmental hazards around Africa have been constructed. As can be seen from the trend analysis, t</w:t>
+      </w:r>
+      <w:bookmarkStart w:id="0" w:name="_GoBack"/>
+      <w:bookmarkEnd w:id="0"/>
+      <w:r>
+        <w:rPr>
+          <w:rFonts w:ascii="Helvetica Neue" w:hAnsi="Helvetica Neue"/>
+          <w:color w:val="000000"/>
+          <w:sz w:val="21"/>
+          <w:szCs w:val="21"/>
+          <w:lang w:val="en-GB"/>
+        </w:rPr>
+        <w:t xml:space="preserve">he frequency of environmental hazards is going up in the period from 1960 to 2015. For the last two years we </w:t>
+      </w:r>
+      <w:r>
+        <w:rPr>
+          <w:rFonts w:ascii="Helvetica Neue" w:hAnsi="Helvetica Neue"/>
+          <w:color w:val="000000"/>
+          <w:sz w:val="21"/>
+          <w:szCs w:val="21"/>
+          <w:lang w:val="en-GB"/>
+        </w:rPr>
+        <w:t>must</w:t>
+      </w:r>
+      <w:r>
+        <w:rPr>
+          <w:rFonts w:ascii="Helvetica Neue" w:hAnsi="Helvetica Neue"/>
+          <w:color w:val="000000"/>
+          <w:sz w:val="21"/>
+          <w:szCs w:val="21"/>
+          <w:lang w:val="en-GB"/>
+        </w:rPr>
+        <w:t xml:space="preserve"> consider the </w:t>
+      </w:r>
+      <w:r>
+        <w:rPr>
+          <w:rFonts w:ascii="Helvetica Neue" w:hAnsi="Helvetica Neue"/>
+          <w:color w:val="000000"/>
+          <w:sz w:val="21"/>
+          <w:szCs w:val="21"/>
+          <w:lang w:val="en-GB"/>
+        </w:rPr>
+        <w:t>limitation</w:t>
+      </w:r>
+      <w:r>
+        <w:rPr>
+          <w:rFonts w:ascii="Helvetica Neue" w:hAnsi="Helvetica Neue"/>
+          <w:color w:val="000000"/>
+          <w:sz w:val="21"/>
+          <w:szCs w:val="21"/>
+          <w:lang w:val="en-GB"/>
+        </w:rPr>
+        <w:t xml:space="preserve"> of this dataset, because it is possible that for 2015-2017 a lot environmental hazards have not been added to the EMD Database.</w:t>
+      </w:r>
+    </w:p>
+    <w:p>
+      <w:pPr>
+        <w:pStyle w:val="Normaalweb"/>
+        <w:spacing w:before="240" w:beforeAutospacing="0" w:after="0" w:afterAutospacing="0"/>
+        <w:rPr>
+          <w:rFonts w:ascii="Helvetica Neue" w:hAnsi="Helvetica Neue"/>
+          <w:color w:val="000000"/>
+          <w:sz w:val="21"/>
+          <w:szCs w:val="21"/>
+          <w:lang w:val="en-GB"/>
+        </w:rPr>
+      </w:pPr>
+      <w:r>
+        <w:rPr>
+          <w:rFonts w:ascii="Helvetica Neue" w:hAnsi="Helvetica Neue"/>
+          <w:color w:val="000000"/>
+          <w:sz w:val="21"/>
+          <w:szCs w:val="21"/>
+          <w:lang w:val="en-GB"/>
+        </w:rPr>
         <w:t xml:space="preserve">Flood cause the most climate-related disasters globally, with flood-related disasters seeing the highest increase of 65% in </w:t>
       </w:r>
       <w:r>
@@ -4022,15 +5007,6 @@
     </w:p>
     <w:p>
       <w:pPr>
-        <w:rPr>
-          <w:rFonts w:ascii="Helvetica Neue" w:eastAsia="Times New Roman" w:hAnsi="Helvetica Neue" w:cs="Times New Roman"/>
-          <w:color w:val="000000"/>
-          <w:sz w:val="21"/>
-          <w:szCs w:val="21"/>
-          <w:lang w:val="en-GB" w:eastAsia="nl-NL"/>
-        </w:rPr>
-      </w:pPr>
-      <w:r>
         <w:rPr>
           <w:rFonts w:ascii="Helvetica Neue" w:eastAsia="Times New Roman" w:hAnsi="Helvetica Neue" w:cs="Times New Roman"/>
           <w:b/>
@@ -4040,8 +5016,7 @@
           <w:szCs w:val="21"/>
           <w:lang w:val="en-GB" w:eastAsia="nl-NL"/>
         </w:rPr>
-        <w:t xml:space="preserve">Forecast of </w:t>
-      </w:r>
+      </w:pPr>
       <w:r>
         <w:rPr>
           <w:rFonts w:ascii="Helvetica Neue" w:eastAsia="Times New Roman" w:hAnsi="Helvetica Neue" w:cs="Times New Roman"/>
@@ -4052,8 +5027,19 @@
           <w:szCs w:val="21"/>
           <w:lang w:val="en-GB" w:eastAsia="nl-NL"/>
         </w:rPr>
-        <w:t>Prevalence</w:t>
-      </w:r>
+        <w:br w:type="page"/>
+      </w:r>
+    </w:p>
+    <w:p>
+      <w:pPr>
+        <w:rPr>
+          <w:rFonts w:ascii="Helvetica Neue" w:eastAsia="Times New Roman" w:hAnsi="Helvetica Neue" w:cs="Times New Roman"/>
+          <w:color w:val="000000"/>
+          <w:sz w:val="21"/>
+          <w:szCs w:val="21"/>
+          <w:lang w:val="en-GB" w:eastAsia="nl-NL"/>
+        </w:rPr>
+      </w:pPr>
       <w:r>
         <w:rPr>
           <w:rFonts w:ascii="Helvetica Neue" w:eastAsia="Times New Roman" w:hAnsi="Helvetica Neue" w:cs="Times New Roman"/>
@@ -4064,6 +5050,31 @@
           <w:szCs w:val="21"/>
           <w:lang w:val="en-GB" w:eastAsia="nl-NL"/>
         </w:rPr>
+        <w:lastRenderedPageBreak/>
+        <w:t xml:space="preserve">Forecast of </w:t>
+      </w:r>
+      <w:r>
+        <w:rPr>
+          <w:rFonts w:ascii="Helvetica Neue" w:eastAsia="Times New Roman" w:hAnsi="Helvetica Neue" w:cs="Times New Roman"/>
+          <w:b/>
+          <w:bCs/>
+          <w:color w:val="000000"/>
+          <w:sz w:val="21"/>
+          <w:szCs w:val="21"/>
+          <w:lang w:val="en-GB" w:eastAsia="nl-NL"/>
+        </w:rPr>
+        <w:t>Prevalence</w:t>
+      </w:r>
+      <w:r>
+        <w:rPr>
+          <w:rFonts w:ascii="Helvetica Neue" w:eastAsia="Times New Roman" w:hAnsi="Helvetica Neue" w:cs="Times New Roman"/>
+          <w:b/>
+          <w:bCs/>
+          <w:color w:val="000000"/>
+          <w:sz w:val="21"/>
+          <w:szCs w:val="21"/>
+          <w:lang w:val="en-GB" w:eastAsia="nl-NL"/>
+        </w:rPr>
         <w:t xml:space="preserve"> of Undernourishment</w:t>
       </w:r>
     </w:p>
@@ -4129,7 +5140,6 @@
           <w:szCs w:val="21"/>
           <w:lang w:val="en-GB"/>
         </w:rPr>
-        <w:lastRenderedPageBreak/>
         <w:t>As can be seen from the figure the undernourishment is very uncertain, but the general trend will be a rise off the undernourishment in Sub-Saharan Africa. The uncertainty can be explained by the data that is available. The undernourishment is measured once a year, so for this forecast only 17 data points has been used. It can be concluded that the forecast has so much uncertainty in how undernourishment will develop in the coming, that it cannot be stated that it will rise or fall.</w:t>
       </w:r>
     </w:p>
@@ -4153,7 +5163,17 @@
           <w:szCs w:val="33"/>
           <w:lang w:val="en-GB"/>
         </w:rPr>
-        <w:t>Chapter 5 Conclusion </w:t>
+        <w:t>Chapter 5 c</w:t>
+      </w:r>
+      <w:r>
+        <w:rPr>
+          <w:rFonts w:ascii="inherit" w:hAnsi="inherit"/>
+          <w:color w:val="000000"/>
+          <w:sz w:val="33"/>
+          <w:szCs w:val="33"/>
+          <w:lang w:val="en-GB"/>
+        </w:rPr>
+        <w:t>onclusion </w:t>
       </w:r>
     </w:p>
     <w:p>
@@ -4168,15 +5188,36 @@
           <w:lang w:val="en-GB"/>
         </w:rPr>
       </w:pPr>
-      <w:r>
-        <w:rPr>
-          <w:rFonts w:ascii="Helvetica Neue" w:hAnsi="Helvetica Neue"/>
-          <w:color w:val="000000"/>
-          <w:sz w:val="21"/>
-          <w:szCs w:val="21"/>
-          <w:lang w:val="en-GB"/>
-        </w:rPr>
-        <w:t>Throughout this report there is described the state of Food Security in Sub-Saharan Africa and how environmental hazards will affect the food security in Sub-Saharan Africa. Therefore the following main research question has been identified:</w:t>
+      <w:bookmarkStart w:id="1" w:name="_Hlk528952208"/>
+      <w:r>
+        <w:rPr>
+          <w:rFonts w:ascii="Helvetica Neue" w:hAnsi="Helvetica Neue"/>
+          <w:color w:val="000000"/>
+          <w:sz w:val="21"/>
+          <w:szCs w:val="21"/>
+          <w:lang w:val="en-GB"/>
+        </w:rPr>
+        <w:t>Throughout this report there is described the state of Food Security in Sub-Saharan Africa and how environmental hazards will affect the food security in Sub-Saharan Africa. Therefore</w:t>
+      </w:r>
+      <w:r>
+        <w:rPr>
+          <w:rFonts w:ascii="Helvetica Neue" w:hAnsi="Helvetica Neue"/>
+          <w:color w:val="000000"/>
+          <w:sz w:val="21"/>
+          <w:szCs w:val="21"/>
+          <w:lang w:val="en-GB"/>
+        </w:rPr>
+        <w:t>,</w:t>
+      </w:r>
+      <w:r>
+        <w:rPr>
+          <w:rFonts w:ascii="Helvetica Neue" w:hAnsi="Helvetica Neue"/>
+          <w:color w:val="000000"/>
+          <w:sz w:val="21"/>
+          <w:szCs w:val="21"/>
+          <w:lang w:val="en-GB"/>
+        </w:rPr>
+        <w:t xml:space="preserve"> the following main research question has been identified:</w:t>
       </w:r>
     </w:p>
     <w:p>
@@ -4185,15 +5226,17 @@
         <w:spacing w:before="240" w:beforeAutospacing="0" w:after="0" w:afterAutospacing="0"/>
         <w:rPr>
           <w:rFonts w:ascii="Helvetica Neue" w:hAnsi="Helvetica Neue"/>
-          <w:color w:val="000000"/>
-          <w:sz w:val="21"/>
-          <w:szCs w:val="21"/>
-          <w:lang w:val="en-GB"/>
-        </w:rPr>
-      </w:pPr>
-      <w:r>
-        <w:rPr>
-          <w:rFonts w:ascii="Helvetica Neue" w:hAnsi="Helvetica Neue"/>
+          <w:i/>
+          <w:color w:val="000000"/>
+          <w:sz w:val="21"/>
+          <w:szCs w:val="21"/>
+          <w:lang w:val="en-GB"/>
+        </w:rPr>
+      </w:pPr>
+      <w:r>
+        <w:rPr>
+          <w:rFonts w:ascii="Helvetica Neue" w:hAnsi="Helvetica Neue"/>
+          <w:i/>
           <w:color w:val="000000"/>
           <w:sz w:val="21"/>
           <w:szCs w:val="21"/>
@@ -4222,67 +5265,177 @@
           <w:szCs w:val="21"/>
           <w:lang w:val="en-GB"/>
         </w:rPr>
-        <w:t xml:space="preserve">The last decades the food security has developed rather good in Sub-Saharan Africa. </w:t>
-      </w:r>
-      <w:r>
-        <w:rPr>
-          <w:rFonts w:ascii="Helvetica Neue" w:hAnsi="Helvetica Neue"/>
-          <w:color w:val="000000"/>
-          <w:sz w:val="21"/>
-          <w:szCs w:val="21"/>
-          <w:lang w:val="en-GB"/>
-        </w:rPr>
-        <w:t>Prevalence</w:t>
-      </w:r>
-      <w:r>
-        <w:rPr>
-          <w:rFonts w:ascii="Helvetica Neue" w:hAnsi="Helvetica Neue"/>
-          <w:color w:val="000000"/>
-          <w:sz w:val="21"/>
-          <w:szCs w:val="21"/>
-          <w:lang w:val="en-GB"/>
-        </w:rPr>
-        <w:t xml:space="preserve"> of Undernourishment has dropped from 27.5% to 21.3% of the population. Also the depth of the food deficit has dropped from 250 kcal in 1992 to 130 kcal in 2016 for the SSA-region. Warning is that the last few years the </w:t>
-      </w:r>
-      <w:r>
-        <w:rPr>
-          <w:rFonts w:ascii="Helvetica Neue" w:hAnsi="Helvetica Neue"/>
-          <w:color w:val="000000"/>
-          <w:sz w:val="21"/>
-          <w:szCs w:val="21"/>
-          <w:lang w:val="en-GB"/>
-        </w:rPr>
-        <w:t>prevalence</w:t>
-      </w:r>
-      <w:r>
-        <w:rPr>
-          <w:rFonts w:ascii="Helvetica Neue" w:hAnsi="Helvetica Neue"/>
-          <w:color w:val="000000"/>
-          <w:sz w:val="21"/>
-          <w:szCs w:val="21"/>
-          <w:lang w:val="en-GB"/>
-        </w:rPr>
-        <w:t xml:space="preserve"> of Undernourishment was rising again and that the food deficit has stabilized around 130 kcal. On the long term Sub-Saharan Africa has developed rather good, while on the short term it is really alarming that these downing trends have been stopped and even are increasing. In comparison the average of the world's </w:t>
-      </w:r>
-      <w:r>
-        <w:rPr>
-          <w:rFonts w:ascii="Helvetica Neue" w:hAnsi="Helvetica Neue"/>
-          <w:color w:val="000000"/>
-          <w:sz w:val="21"/>
-          <w:szCs w:val="21"/>
-          <w:lang w:val="en-GB"/>
-        </w:rPr>
-        <w:t>Prevalence</w:t>
-      </w:r>
-      <w:r>
-        <w:rPr>
-          <w:rFonts w:ascii="Helvetica Neue" w:hAnsi="Helvetica Neue"/>
-          <w:color w:val="000000"/>
-          <w:sz w:val="21"/>
-          <w:szCs w:val="21"/>
-          <w:lang w:val="en-GB"/>
-        </w:rPr>
-        <w:t xml:space="preserve"> of Undernourishment was in 2016 10.8%, Sub-Saharan Africa is still a long way from achieving this.</w:t>
+        <w:t xml:space="preserve">The last decades the food security has developed rather </w:t>
+      </w:r>
+      <w:r>
+        <w:rPr>
+          <w:rFonts w:ascii="Helvetica Neue" w:hAnsi="Helvetica Neue"/>
+          <w:color w:val="000000"/>
+          <w:sz w:val="21"/>
+          <w:szCs w:val="21"/>
+          <w:lang w:val="en-GB"/>
+        </w:rPr>
+        <w:t>well</w:t>
+      </w:r>
+      <w:r>
+        <w:rPr>
+          <w:rFonts w:ascii="Helvetica Neue" w:hAnsi="Helvetica Neue"/>
+          <w:color w:val="000000"/>
+          <w:sz w:val="21"/>
+          <w:szCs w:val="21"/>
+          <w:lang w:val="en-GB"/>
+        </w:rPr>
+        <w:t xml:space="preserve"> in Sub-Saharan Africa. Prevalence of Undernourishment </w:t>
+      </w:r>
+      <w:r>
+        <w:rPr>
+          <w:rFonts w:ascii="Helvetica Neue" w:hAnsi="Helvetica Neue"/>
+          <w:color w:val="000000"/>
+          <w:sz w:val="21"/>
+          <w:szCs w:val="21"/>
+          <w:lang w:val="en-GB"/>
+        </w:rPr>
+        <w:t xml:space="preserve">within the total population of the SSA-region </w:t>
+      </w:r>
+      <w:r>
+        <w:rPr>
+          <w:rFonts w:ascii="Helvetica Neue" w:hAnsi="Helvetica Neue"/>
+          <w:color w:val="000000"/>
+          <w:sz w:val="21"/>
+          <w:szCs w:val="21"/>
+          <w:lang w:val="en-GB"/>
+        </w:rPr>
+        <w:t>has dropped from 27.5% t</w:t>
+      </w:r>
+      <w:r>
+        <w:rPr>
+          <w:rFonts w:ascii="Helvetica Neue" w:hAnsi="Helvetica Neue"/>
+          <w:color w:val="000000"/>
+          <w:sz w:val="21"/>
+          <w:szCs w:val="21"/>
+          <w:lang w:val="en-GB"/>
+        </w:rPr>
+        <w:t xml:space="preserve">o 21.3% of the population. Also, </w:t>
+      </w:r>
+      <w:r>
+        <w:rPr>
+          <w:rFonts w:ascii="Helvetica Neue" w:hAnsi="Helvetica Neue"/>
+          <w:color w:val="000000"/>
+          <w:sz w:val="21"/>
+          <w:szCs w:val="21"/>
+          <w:lang w:val="en-GB"/>
+        </w:rPr>
+        <w:t>the depth of the food deficit has dropped from 250 kcal in 1992 to 130 k</w:t>
+      </w:r>
+      <w:r>
+        <w:rPr>
+          <w:rFonts w:ascii="Helvetica Neue" w:hAnsi="Helvetica Neue"/>
+          <w:color w:val="000000"/>
+          <w:sz w:val="21"/>
+          <w:szCs w:val="21"/>
+          <w:lang w:val="en-GB"/>
+        </w:rPr>
+        <w:t xml:space="preserve">cal in 2016 for the SSA-region. These results are promising, but it is alarming </w:t>
+      </w:r>
+      <w:r>
+        <w:rPr>
+          <w:rFonts w:ascii="Helvetica Neue" w:hAnsi="Helvetica Neue"/>
+          <w:color w:val="000000"/>
+          <w:sz w:val="21"/>
+          <w:szCs w:val="21"/>
+          <w:lang w:val="en-GB"/>
+        </w:rPr>
+        <w:t xml:space="preserve">that the last few years the prevalence of Undernourishment </w:t>
+      </w:r>
+      <w:r>
+        <w:rPr>
+          <w:rFonts w:ascii="Helvetica Neue" w:hAnsi="Helvetica Neue"/>
+          <w:color w:val="000000"/>
+          <w:sz w:val="21"/>
+          <w:szCs w:val="21"/>
+          <w:lang w:val="en-GB"/>
+        </w:rPr>
+        <w:t>is</w:t>
+      </w:r>
+      <w:r>
+        <w:rPr>
+          <w:rFonts w:ascii="Helvetica Neue" w:hAnsi="Helvetica Neue"/>
+          <w:color w:val="000000"/>
+          <w:sz w:val="21"/>
+          <w:szCs w:val="21"/>
+          <w:lang w:val="en-GB"/>
+        </w:rPr>
+        <w:t xml:space="preserve"> rising again and that the</w:t>
+      </w:r>
+      <w:r>
+        <w:rPr>
+          <w:rFonts w:ascii="Helvetica Neue" w:hAnsi="Helvetica Neue"/>
+          <w:color w:val="000000"/>
+          <w:sz w:val="21"/>
+          <w:szCs w:val="21"/>
+          <w:lang w:val="en-GB"/>
+        </w:rPr>
+        <w:t xml:space="preserve"> fall of the</w:t>
+      </w:r>
+      <w:r>
+        <w:rPr>
+          <w:rFonts w:ascii="Helvetica Neue" w:hAnsi="Helvetica Neue"/>
+          <w:color w:val="000000"/>
+          <w:sz w:val="21"/>
+          <w:szCs w:val="21"/>
+          <w:lang w:val="en-GB"/>
+        </w:rPr>
+        <w:t xml:space="preserve"> food deficit </w:t>
+      </w:r>
+      <w:r>
+        <w:rPr>
+          <w:rFonts w:ascii="Helvetica Neue" w:hAnsi="Helvetica Neue"/>
+          <w:color w:val="000000"/>
+          <w:sz w:val="21"/>
+          <w:szCs w:val="21"/>
+          <w:lang w:val="en-GB"/>
+        </w:rPr>
+        <w:t xml:space="preserve">has now stabilised. The SSA-region is still a long way from </w:t>
+      </w:r>
+      <w:r>
+        <w:rPr>
+          <w:rFonts w:ascii="Helvetica Neue" w:hAnsi="Helvetica Neue"/>
+          <w:color w:val="000000"/>
+          <w:sz w:val="21"/>
+          <w:szCs w:val="21"/>
+          <w:lang w:val="en-GB"/>
+        </w:rPr>
+        <w:t>the average</w:t>
+      </w:r>
+      <w:r>
+        <w:rPr>
+          <w:rFonts w:ascii="Helvetica Neue" w:hAnsi="Helvetica Neue"/>
+          <w:color w:val="000000"/>
+          <w:sz w:val="21"/>
+          <w:szCs w:val="21"/>
+          <w:lang w:val="en-GB"/>
+        </w:rPr>
+        <w:t xml:space="preserve"> 10.8%</w:t>
+      </w:r>
+      <w:r>
+        <w:rPr>
+          <w:rFonts w:ascii="Helvetica Neue" w:hAnsi="Helvetica Neue"/>
+          <w:color w:val="000000"/>
+          <w:sz w:val="21"/>
+          <w:szCs w:val="21"/>
+          <w:lang w:val="en-GB"/>
+        </w:rPr>
+        <w:t xml:space="preserve"> of the world's </w:t>
+      </w:r>
+      <w:r>
+        <w:rPr>
+          <w:rFonts w:ascii="Helvetica Neue" w:hAnsi="Helvetica Neue"/>
+          <w:color w:val="000000"/>
+          <w:sz w:val="21"/>
+          <w:szCs w:val="21"/>
+          <w:lang w:val="en-GB"/>
+        </w:rPr>
+        <w:t>in 2016.</w:t>
       </w:r>
     </w:p>
     <w:p>
@@ -4305,47 +5458,207 @@
           <w:szCs w:val="21"/>
           <w:lang w:val="en-GB"/>
         </w:rPr>
-        <w:t xml:space="preserve">The indicators of malnutrition have also been compared between the World and Sub-Saharan Africa in the timeframe of 2010-2017. It stated that stunting, overweight and Anemia are declining in Sub-Saharan Africa. For Stunting and Anemia the declining is good, but still a long way when compared to the world. That the overweight is declining is </w:t>
-      </w:r>
-      <w:r>
-        <w:rPr>
-          <w:rFonts w:ascii="Helvetica Neue" w:hAnsi="Helvetica Neue"/>
-          <w:color w:val="000000"/>
-          <w:sz w:val="21"/>
-          <w:szCs w:val="21"/>
-          <w:lang w:val="en-GB"/>
-        </w:rPr>
-        <w:t>exactly</w:t>
-      </w:r>
-      <w:r>
-        <w:rPr>
-          <w:rFonts w:ascii="Helvetica Neue" w:hAnsi="Helvetica Neue"/>
-          <w:color w:val="000000"/>
-          <w:sz w:val="21"/>
-          <w:szCs w:val="21"/>
-          <w:lang w:val="en-GB"/>
-        </w:rPr>
-        <w:t xml:space="preserve"> quite interesting, because in the World overweight rising. For the indicators wastings and exclusive </w:t>
-      </w:r>
-      <w:r>
-        <w:rPr>
-          <w:rFonts w:ascii="Helvetica Neue" w:hAnsi="Helvetica Neue"/>
-          <w:color w:val="000000"/>
-          <w:sz w:val="21"/>
-          <w:szCs w:val="21"/>
-          <w:lang w:val="en-GB"/>
-        </w:rPr>
-        <w:t>breastfeeding’s</w:t>
-      </w:r>
-      <w:r>
-        <w:rPr>
-          <w:rFonts w:ascii="Helvetica Neue" w:hAnsi="Helvetica Neue"/>
-          <w:color w:val="000000"/>
-          <w:sz w:val="21"/>
-          <w:szCs w:val="21"/>
-          <w:lang w:val="en-GB"/>
-        </w:rPr>
-        <w:t xml:space="preserve"> not much data was available. But an comparison could be made for one year, wherein both indicators score almost the same as the world. Overall we can conclude that the indicators for malnutrition are worse in Sub-Saharan Africa when comparing it to the World.</w:t>
+        <w:t>The analyses of</w:t>
+      </w:r>
+      <w:r>
+        <w:rPr>
+          <w:rFonts w:ascii="Helvetica Neue" w:hAnsi="Helvetica Neue"/>
+          <w:color w:val="000000"/>
+          <w:sz w:val="21"/>
+          <w:szCs w:val="21"/>
+          <w:lang w:val="en-GB"/>
+        </w:rPr>
+        <w:t xml:space="preserve"> indicators of malnutrition </w:t>
+      </w:r>
+      <w:r>
+        <w:rPr>
+          <w:rFonts w:ascii="Helvetica Neue" w:hAnsi="Helvetica Neue"/>
+          <w:color w:val="000000"/>
+          <w:sz w:val="21"/>
+          <w:szCs w:val="21"/>
+          <w:lang w:val="en-GB"/>
+        </w:rPr>
+        <w:t>have been compared between the w</w:t>
+      </w:r>
+      <w:r>
+        <w:rPr>
+          <w:rFonts w:ascii="Helvetica Neue" w:hAnsi="Helvetica Neue"/>
+          <w:color w:val="000000"/>
+          <w:sz w:val="21"/>
+          <w:szCs w:val="21"/>
+          <w:lang w:val="en-GB"/>
+        </w:rPr>
+        <w:t xml:space="preserve">orld and Sub-Saharan Africa in </w:t>
+      </w:r>
+      <w:r>
+        <w:rPr>
+          <w:rFonts w:ascii="Helvetica Neue" w:hAnsi="Helvetica Neue"/>
+          <w:color w:val="000000"/>
+          <w:sz w:val="21"/>
+          <w:szCs w:val="21"/>
+          <w:lang w:val="en-GB"/>
+        </w:rPr>
+        <w:t xml:space="preserve">the timeframe of 2010-2017. We concluded </w:t>
+      </w:r>
+      <w:r>
+        <w:rPr>
+          <w:rFonts w:ascii="Helvetica Neue" w:hAnsi="Helvetica Neue"/>
+          <w:color w:val="000000"/>
+          <w:sz w:val="21"/>
+          <w:szCs w:val="21"/>
+          <w:lang w:val="en-GB"/>
+        </w:rPr>
+        <w:t>that s</w:t>
+      </w:r>
+      <w:r>
+        <w:rPr>
+          <w:rFonts w:ascii="Helvetica Neue" w:hAnsi="Helvetica Neue"/>
+          <w:color w:val="000000"/>
+          <w:sz w:val="21"/>
+          <w:szCs w:val="21"/>
+          <w:lang w:val="en-GB"/>
+        </w:rPr>
+        <w:t>tunting, overweight and a</w:t>
+      </w:r>
+      <w:r>
+        <w:rPr>
+          <w:rFonts w:ascii="Helvetica Neue" w:hAnsi="Helvetica Neue"/>
+          <w:color w:val="000000"/>
+          <w:sz w:val="21"/>
+          <w:szCs w:val="21"/>
+          <w:lang w:val="en-GB"/>
+        </w:rPr>
+        <w:t xml:space="preserve">nemia </w:t>
+      </w:r>
+      <w:r>
+        <w:rPr>
+          <w:rFonts w:ascii="Helvetica Neue" w:hAnsi="Helvetica Neue"/>
+          <w:color w:val="000000"/>
+          <w:sz w:val="21"/>
+          <w:szCs w:val="21"/>
+          <w:lang w:val="en-GB"/>
+        </w:rPr>
+        <w:t xml:space="preserve">have declined </w:t>
+      </w:r>
+      <w:r>
+        <w:rPr>
+          <w:rFonts w:ascii="Helvetica Neue" w:hAnsi="Helvetica Neue"/>
+          <w:color w:val="000000"/>
+          <w:sz w:val="21"/>
+          <w:szCs w:val="21"/>
+          <w:lang w:val="en-GB"/>
+        </w:rPr>
+        <w:t>in Sub-Saharan Africa. Overall</w:t>
+      </w:r>
+      <w:r>
+        <w:rPr>
+          <w:rFonts w:ascii="Helvetica Neue" w:hAnsi="Helvetica Neue"/>
+          <w:color w:val="000000"/>
+          <w:sz w:val="21"/>
+          <w:szCs w:val="21"/>
+          <w:lang w:val="en-GB"/>
+        </w:rPr>
+        <w:t>,</w:t>
+      </w:r>
+      <w:r>
+        <w:rPr>
+          <w:rFonts w:ascii="Helvetica Neue" w:hAnsi="Helvetica Neue"/>
+          <w:color w:val="000000"/>
+          <w:sz w:val="21"/>
+          <w:szCs w:val="21"/>
+          <w:lang w:val="en-GB"/>
+        </w:rPr>
+        <w:t xml:space="preserve"> we can conclude that the </w:t>
+      </w:r>
+      <w:r>
+        <w:rPr>
+          <w:rFonts w:ascii="Helvetica Neue" w:hAnsi="Helvetica Neue"/>
+          <w:color w:val="000000"/>
+          <w:sz w:val="21"/>
+          <w:szCs w:val="21"/>
+          <w:lang w:val="en-GB"/>
+        </w:rPr>
+        <w:t xml:space="preserve">prevalence of negative side effects of </w:t>
+      </w:r>
+      <w:r>
+        <w:rPr>
+          <w:rFonts w:ascii="Helvetica Neue" w:hAnsi="Helvetica Neue"/>
+          <w:color w:val="000000"/>
+          <w:sz w:val="21"/>
+          <w:szCs w:val="21"/>
+          <w:lang w:val="en-GB"/>
+        </w:rPr>
+        <w:t xml:space="preserve">malnutrition </w:t>
+      </w:r>
+      <w:r>
+        <w:rPr>
+          <w:rFonts w:ascii="Helvetica Neue" w:hAnsi="Helvetica Neue"/>
+          <w:color w:val="000000"/>
+          <w:sz w:val="21"/>
+          <w:szCs w:val="21"/>
+          <w:lang w:val="en-GB"/>
+        </w:rPr>
+        <w:t>is</w:t>
+      </w:r>
+      <w:r>
+        <w:rPr>
+          <w:rFonts w:ascii="Helvetica Neue" w:hAnsi="Helvetica Neue"/>
+          <w:color w:val="000000"/>
+          <w:sz w:val="21"/>
+          <w:szCs w:val="21"/>
+          <w:lang w:val="en-GB"/>
+        </w:rPr>
+        <w:t xml:space="preserve"> </w:t>
+      </w:r>
+      <w:r>
+        <w:rPr>
+          <w:rFonts w:ascii="Helvetica Neue" w:hAnsi="Helvetica Neue"/>
+          <w:color w:val="000000"/>
+          <w:sz w:val="21"/>
+          <w:szCs w:val="21"/>
+          <w:lang w:val="en-GB"/>
+        </w:rPr>
+        <w:t xml:space="preserve">still much </w:t>
+      </w:r>
+      <w:r>
+        <w:rPr>
+          <w:rFonts w:ascii="Helvetica Neue" w:hAnsi="Helvetica Neue"/>
+          <w:color w:val="000000"/>
+          <w:sz w:val="21"/>
+          <w:szCs w:val="21"/>
+          <w:lang w:val="en-GB"/>
+        </w:rPr>
+        <w:t>worse in Sub-Saharan Africa when comparing it to the World.</w:t>
+      </w:r>
+      <w:r>
+        <w:rPr>
+          <w:rFonts w:ascii="Helvetica Neue" w:hAnsi="Helvetica Neue"/>
+          <w:color w:val="000000"/>
+          <w:sz w:val="21"/>
+          <w:szCs w:val="21"/>
+          <w:lang w:val="en-GB"/>
+        </w:rPr>
+        <w:t xml:space="preserve"> This means that the development of a lot people, including children, is still affected by the effects of </w:t>
+      </w:r>
+      <w:r>
+        <w:rPr>
+          <w:rFonts w:ascii="Helvetica Neue" w:hAnsi="Helvetica Neue"/>
+          <w:color w:val="000000"/>
+          <w:sz w:val="21"/>
+          <w:szCs w:val="21"/>
+          <w:lang w:val="en-GB"/>
+        </w:rPr>
+        <w:t>malnutrition</w:t>
+      </w:r>
+      <w:r>
+        <w:rPr>
+          <w:rFonts w:ascii="Helvetica Neue" w:hAnsi="Helvetica Neue"/>
+          <w:color w:val="000000"/>
+          <w:sz w:val="21"/>
+          <w:szCs w:val="21"/>
+          <w:lang w:val="en-GB"/>
+        </w:rPr>
+        <w:t xml:space="preserve"> hereby crippling communities across the Sub-Saharan region.</w:t>
       </w:r>
     </w:p>
     <w:p>
@@ -4368,47 +5681,67 @@
           <w:szCs w:val="21"/>
           <w:lang w:val="en-GB"/>
         </w:rPr>
-        <w:t xml:space="preserve">So </w:t>
-      </w:r>
-      <w:r>
-        <w:rPr>
-          <w:rFonts w:ascii="Helvetica Neue" w:hAnsi="Helvetica Neue"/>
-          <w:color w:val="000000"/>
-          <w:sz w:val="21"/>
-          <w:szCs w:val="21"/>
-          <w:lang w:val="en-GB"/>
-        </w:rPr>
-        <w:t>let’s</w:t>
-      </w:r>
-      <w:r>
-        <w:rPr>
-          <w:rFonts w:ascii="Helvetica Neue" w:hAnsi="Helvetica Neue"/>
-          <w:color w:val="000000"/>
-          <w:sz w:val="21"/>
-          <w:szCs w:val="21"/>
-          <w:lang w:val="en-GB"/>
-        </w:rPr>
-        <w:t xml:space="preserve"> take a closer look at the food production development. It shows that the food production has </w:t>
-      </w:r>
-      <w:r>
-        <w:rPr>
-          <w:rFonts w:ascii="Helvetica Neue" w:hAnsi="Helvetica Neue"/>
-          <w:color w:val="000000"/>
-          <w:sz w:val="21"/>
-          <w:szCs w:val="21"/>
-          <w:lang w:val="en-GB"/>
-        </w:rPr>
-        <w:t>risen</w:t>
-      </w:r>
-      <w:r>
-        <w:rPr>
-          <w:rFonts w:ascii="Helvetica Neue" w:hAnsi="Helvetica Neue"/>
-          <w:color w:val="000000"/>
-          <w:sz w:val="21"/>
-          <w:szCs w:val="21"/>
-          <w:lang w:val="en-GB"/>
-        </w:rPr>
-        <w:t xml:space="preserve"> for around 30% compared with 2004. On the other hand there can also be seen a grow in population. From our results it turned out that there is no abnormal difference between population growth and food production growth.</w:t>
+        <w:t>When we took</w:t>
+      </w:r>
+      <w:r>
+        <w:rPr>
+          <w:rFonts w:ascii="Helvetica Neue" w:hAnsi="Helvetica Neue"/>
+          <w:color w:val="000000"/>
+          <w:sz w:val="21"/>
+          <w:szCs w:val="21"/>
+          <w:lang w:val="en-GB"/>
+        </w:rPr>
+        <w:t xml:space="preserve"> a closer look at the food production development. It shows that the food production has risen for around 30% compared with 2004. On the other hand</w:t>
+      </w:r>
+      <w:r>
+        <w:rPr>
+          <w:rFonts w:ascii="Helvetica Neue" w:hAnsi="Helvetica Neue"/>
+          <w:color w:val="000000"/>
+          <w:sz w:val="21"/>
+          <w:szCs w:val="21"/>
+          <w:lang w:val="en-GB"/>
+        </w:rPr>
+        <w:t>,</w:t>
+      </w:r>
+      <w:r>
+        <w:rPr>
+          <w:rFonts w:ascii="Helvetica Neue" w:hAnsi="Helvetica Neue"/>
+          <w:color w:val="000000"/>
+          <w:sz w:val="21"/>
+          <w:szCs w:val="21"/>
+          <w:lang w:val="en-GB"/>
+        </w:rPr>
+        <w:t xml:space="preserve"> there can also be seen a </w:t>
+      </w:r>
+      <w:r>
+        <w:rPr>
+          <w:rFonts w:ascii="Helvetica Neue" w:hAnsi="Helvetica Neue"/>
+          <w:color w:val="000000"/>
+          <w:sz w:val="21"/>
+          <w:szCs w:val="21"/>
+          <w:lang w:val="en-GB"/>
+        </w:rPr>
+        <w:t xml:space="preserve">relatively even sized </w:t>
+      </w:r>
+      <w:r>
+        <w:rPr>
+          <w:rFonts w:ascii="Helvetica Neue" w:hAnsi="Helvetica Neue"/>
+          <w:color w:val="000000"/>
+          <w:sz w:val="21"/>
+          <w:szCs w:val="21"/>
+          <w:lang w:val="en-GB"/>
+        </w:rPr>
+        <w:t>grow in population. From our results it turned out that there is no abnormal difference between population gr</w:t>
+      </w:r>
+      <w:r>
+        <w:rPr>
+          <w:rFonts w:ascii="Helvetica Neue" w:hAnsi="Helvetica Neue"/>
+          <w:color w:val="000000"/>
+          <w:sz w:val="21"/>
+          <w:szCs w:val="21"/>
+          <w:lang w:val="en-GB"/>
+        </w:rPr>
+        <w:t xml:space="preserve">owth and food production growth. This means that the current worsening food situation in Africa is not solely an effect of a rapidly growing population. </w:t>
       </w:r>
     </w:p>
     <w:p>
@@ -4420,42 +5753,18 @@
           <w:color w:val="000000"/>
           <w:sz w:val="21"/>
           <w:szCs w:val="21"/>
-          <w:highlight w:val="yellow"/>
-          <w:lang w:val="en-GB"/>
-        </w:rPr>
-      </w:pPr>
-      <w:r>
-        <w:rPr>
-          <w:rFonts w:ascii="Helvetica Neue" w:hAnsi="Helvetica Neue"/>
-          <w:color w:val="000000"/>
-          <w:sz w:val="21"/>
-          <w:szCs w:val="21"/>
-          <w:highlight w:val="yellow"/>
-          <w:lang w:val="en-GB"/>
-        </w:rPr>
-        <w:t>C</w:t>
-      </w:r>
-      <w:r>
-        <w:rPr>
-          <w:rFonts w:ascii="Helvetica Neue" w:hAnsi="Helvetica Neue"/>
-          <w:color w:val="000000"/>
-          <w:sz w:val="21"/>
-          <w:szCs w:val="21"/>
-          <w:highlight w:val="yellow"/>
-          <w:lang w:val="en-GB"/>
-        </w:rPr>
-        <w:t>onclusion</w:t>
-      </w:r>
-      <w:r>
-        <w:rPr>
-          <w:rFonts w:ascii="Helvetica Neue" w:hAnsi="Helvetica Neue"/>
-          <w:color w:val="000000"/>
-          <w:sz w:val="21"/>
-          <w:szCs w:val="21"/>
-          <w:highlight w:val="yellow"/>
-          <w:lang w:val="en-GB"/>
-        </w:rPr>
-        <w:t xml:space="preserve"> main questions</w:t>
+          <w:lang w:val="en-GB"/>
+        </w:rPr>
+      </w:pPr>
+      <w:r>
+        <w:rPr>
+          <w:rFonts w:ascii="Helvetica Neue" w:hAnsi="Helvetica Neue"/>
+          <w:color w:val="000000"/>
+          <w:sz w:val="21"/>
+          <w:szCs w:val="21"/>
+          <w:lang w:val="en-GB"/>
+        </w:rPr>
+        <w:t>We a</w:t>
       </w:r>
     </w:p>
     <w:p>
@@ -4467,20 +5776,18 @@
           <w:color w:val="000000"/>
           <w:sz w:val="21"/>
           <w:szCs w:val="21"/>
-          <w:highlight w:val="yellow"/>
-          <w:lang w:val="en-GB"/>
-        </w:rPr>
-      </w:pPr>
-      <w:r>
-        <w:rPr>
-          <w:rFonts w:ascii="Helvetica Neue" w:hAnsi="Helvetica Neue"/>
-          <w:color w:val="000000"/>
-          <w:sz w:val="21"/>
-          <w:szCs w:val="21"/>
-          <w:highlight w:val="yellow"/>
-          <w:lang w:val="en-GB"/>
-        </w:rPr>
-        <w:t>Part 1: (target 2.4) What has been the historic trend of environmental hazards in sub-Saharan Africa and the impact on food systems?</w:t>
+          <w:lang w:val="en-GB"/>
+        </w:rPr>
+      </w:pPr>
+      <w:r>
+        <w:rPr>
+          <w:rFonts w:ascii="Helvetica Neue" w:hAnsi="Helvetica Neue"/>
+          <w:color w:val="000000"/>
+          <w:sz w:val="21"/>
+          <w:szCs w:val="21"/>
+          <w:lang w:val="en-GB"/>
+        </w:rPr>
+        <w:t>For the agricultural sector within countries where climate extremes are reoccurring, chances are that the agriculture sector simply do not get the time to recover from previous hazards and prepare for the next. This has to change in the future in order to battle the current rise of hunger in the region. Developing countries within in SSA need to develop more resilient agriculture which can sustain</w:t>
       </w:r>
     </w:p>
     <w:p>
@@ -4492,20 +5799,10 @@
           <w:color w:val="000000"/>
           <w:sz w:val="21"/>
           <w:szCs w:val="21"/>
-          <w:lang w:val="en-GB"/>
-        </w:rPr>
-      </w:pPr>
-      <w:r>
-        <w:rPr>
-          <w:rFonts w:ascii="Helvetica Neue" w:hAnsi="Helvetica Neue"/>
-          <w:color w:val="000000"/>
-          <w:sz w:val="21"/>
-          <w:szCs w:val="21"/>
           <w:highlight w:val="yellow"/>
           <w:lang w:val="en-GB"/>
         </w:rPr>
-        <w:t>Part 2: How will these trends develop</w:t>
-      </w:r>
+      </w:pPr>
       <w:r>
         <w:rPr>
           <w:rFonts w:ascii="Helvetica Neue" w:hAnsi="Helvetica Neue"/>
@@ -4515,7 +5812,29 @@
           <w:highlight w:val="yellow"/>
           <w:lang w:val="en-GB"/>
         </w:rPr>
-        <w:t xml:space="preserve"> (environmental hazards)</w:t>
+        <w:t>C</w:t>
+      </w:r>
+      <w:r>
+        <w:rPr>
+          <w:rFonts w:ascii="Helvetica Neue" w:hAnsi="Helvetica Neue"/>
+          <w:color w:val="000000"/>
+          <w:sz w:val="21"/>
+          <w:szCs w:val="21"/>
+          <w:highlight w:val="yellow"/>
+          <w:lang w:val="en-GB"/>
+        </w:rPr>
+        <w:t>onclusion</w:t>
+      </w:r>
+      <w:r>
+        <w:rPr>
+          <w:rFonts w:ascii="Helvetica Neue" w:hAnsi="Helvetica Neue"/>
+          <w:color w:val="000000"/>
+          <w:sz w:val="21"/>
+          <w:szCs w:val="21"/>
+          <w:highlight w:val="yellow"/>
+          <w:lang w:val="en-GB"/>
+        </w:rPr>
+        <w:t xml:space="preserve"> main questions</w:t>
       </w:r>
     </w:p>
     <w:p>
@@ -4527,58 +5846,20 @@
           <w:color w:val="000000"/>
           <w:sz w:val="21"/>
           <w:szCs w:val="21"/>
-          <w:lang w:val="en-GB"/>
-        </w:rPr>
-      </w:pPr>
-      <w:r>
-        <w:rPr>
-          <w:rFonts w:ascii="Helvetica Neue" w:hAnsi="Helvetica Neue"/>
-          <w:color w:val="000000"/>
-          <w:sz w:val="21"/>
-          <w:szCs w:val="21"/>
-          <w:lang w:val="en-GB"/>
-        </w:rPr>
-        <w:t xml:space="preserve">The forecast for the </w:t>
-      </w:r>
-      <w:r>
-        <w:rPr>
-          <w:rFonts w:ascii="Helvetica Neue" w:hAnsi="Helvetica Neue"/>
-          <w:color w:val="000000"/>
-          <w:sz w:val="21"/>
-          <w:szCs w:val="21"/>
-          <w:lang w:val="en-GB"/>
-        </w:rPr>
-        <w:t>Prevalence</w:t>
-      </w:r>
-      <w:r>
-        <w:rPr>
-          <w:rFonts w:ascii="Helvetica Neue" w:hAnsi="Helvetica Neue"/>
-          <w:color w:val="000000"/>
-          <w:sz w:val="21"/>
-          <w:szCs w:val="21"/>
-          <w:lang w:val="en-GB"/>
-        </w:rPr>
-        <w:t xml:space="preserve"> of Undernourishment in Sub-Saharan Africa shows is a very uncertain future in which the </w:t>
-      </w:r>
-      <w:r>
-        <w:rPr>
-          <w:rFonts w:ascii="Helvetica Neue" w:hAnsi="Helvetica Neue"/>
-          <w:color w:val="000000"/>
-          <w:sz w:val="21"/>
-          <w:szCs w:val="21"/>
-          <w:lang w:val="en-GB"/>
-        </w:rPr>
-        <w:t>prevalence</w:t>
-      </w:r>
-      <w:r>
-        <w:rPr>
-          <w:rFonts w:ascii="Helvetica Neue" w:hAnsi="Helvetica Neue"/>
-          <w:color w:val="000000"/>
-          <w:sz w:val="21"/>
-          <w:szCs w:val="21"/>
-          <w:lang w:val="en-GB"/>
-        </w:rPr>
-        <w:t xml:space="preserve"> in 2030 could either go towards the 40% or decline to nearly 15%.</w:t>
+          <w:highlight w:val="yellow"/>
+          <w:lang w:val="en-GB"/>
+        </w:rPr>
+      </w:pPr>
+      <w:r>
+        <w:rPr>
+          <w:rFonts w:ascii="Helvetica Neue" w:hAnsi="Helvetica Neue"/>
+          <w:color w:val="000000"/>
+          <w:sz w:val="21"/>
+          <w:szCs w:val="21"/>
+          <w:highlight w:val="yellow"/>
+          <w:lang w:val="en-GB"/>
+        </w:rPr>
+        <w:t>Part 1: (target 2.4) What has been the historic trend of environmental hazards in sub-Saharan Africa and the impact on food systems?</w:t>
       </w:r>
     </w:p>
     <w:p>
@@ -4599,6 +5880,105 @@
           <w:color w:val="000000"/>
           <w:sz w:val="21"/>
           <w:szCs w:val="21"/>
+          <w:highlight w:val="yellow"/>
+          <w:lang w:val="en-GB"/>
+        </w:rPr>
+        <w:lastRenderedPageBreak/>
+        <w:t>Part 2: How will these trends develop</w:t>
+      </w:r>
+      <w:r>
+        <w:rPr>
+          <w:rFonts w:ascii="Helvetica Neue" w:hAnsi="Helvetica Neue"/>
+          <w:color w:val="000000"/>
+          <w:sz w:val="21"/>
+          <w:szCs w:val="21"/>
+          <w:highlight w:val="yellow"/>
+          <w:lang w:val="en-GB"/>
+        </w:rPr>
+        <w:t xml:space="preserve"> (environmental hazards)</w:t>
+      </w:r>
+    </w:p>
+    <w:p>
+      <w:pPr>
+        <w:pStyle w:val="Normaalweb"/>
+        <w:spacing w:before="240" w:beforeAutospacing="0" w:after="0" w:afterAutospacing="0"/>
+        <w:rPr>
+          <w:rFonts w:ascii="Helvetica Neue" w:hAnsi="Helvetica Neue"/>
+          <w:color w:val="000000"/>
+          <w:sz w:val="21"/>
+          <w:szCs w:val="21"/>
+          <w:lang w:val="en-GB"/>
+        </w:rPr>
+      </w:pPr>
+      <w:r>
+        <w:rPr>
+          <w:rFonts w:ascii="Helvetica Neue" w:hAnsi="Helvetica Neue"/>
+          <w:color w:val="000000"/>
+          <w:sz w:val="21"/>
+          <w:szCs w:val="21"/>
+          <w:lang w:val="en-GB"/>
+        </w:rPr>
+        <w:t xml:space="preserve">The forecast for the </w:t>
+      </w:r>
+      <w:r>
+        <w:rPr>
+          <w:rFonts w:ascii="Helvetica Neue" w:hAnsi="Helvetica Neue"/>
+          <w:color w:val="000000"/>
+          <w:sz w:val="21"/>
+          <w:szCs w:val="21"/>
+          <w:lang w:val="en-GB"/>
+        </w:rPr>
+        <w:t>Prevalence</w:t>
+      </w:r>
+      <w:r>
+        <w:rPr>
+          <w:rFonts w:ascii="Helvetica Neue" w:hAnsi="Helvetica Neue"/>
+          <w:color w:val="000000"/>
+          <w:sz w:val="21"/>
+          <w:szCs w:val="21"/>
+          <w:lang w:val="en-GB"/>
+        </w:rPr>
+        <w:t xml:space="preserve"> of Undernourishment in Sub-Saharan Africa shows is a very uncertain future in which the </w:t>
+      </w:r>
+      <w:r>
+        <w:rPr>
+          <w:rFonts w:ascii="Helvetica Neue" w:hAnsi="Helvetica Neue"/>
+          <w:color w:val="000000"/>
+          <w:sz w:val="21"/>
+          <w:szCs w:val="21"/>
+          <w:lang w:val="en-GB"/>
+        </w:rPr>
+        <w:t>prevalence</w:t>
+      </w:r>
+      <w:r>
+        <w:rPr>
+          <w:rFonts w:ascii="Helvetica Neue" w:hAnsi="Helvetica Neue"/>
+          <w:color w:val="000000"/>
+          <w:sz w:val="21"/>
+          <w:szCs w:val="21"/>
+          <w:lang w:val="en-GB"/>
+        </w:rPr>
+        <w:t xml:space="preserve"> in 2030 could either go towards the 40% or decline to nearly 15%.</w:t>
+      </w:r>
+    </w:p>
+    <w:p>
+      <w:pPr>
+        <w:pStyle w:val="Normaalweb"/>
+        <w:spacing w:before="240" w:beforeAutospacing="0" w:after="0" w:afterAutospacing="0"/>
+        <w:rPr>
+          <w:rFonts w:ascii="Helvetica Neue" w:hAnsi="Helvetica Neue"/>
+          <w:color w:val="000000"/>
+          <w:sz w:val="21"/>
+          <w:szCs w:val="21"/>
+          <w:lang w:val="en-GB"/>
+        </w:rPr>
+      </w:pPr>
+      <w:r>
+        <w:rPr>
+          <w:rFonts w:ascii="Helvetica Neue" w:hAnsi="Helvetica Neue"/>
+          <w:color w:val="000000"/>
+          <w:sz w:val="21"/>
+          <w:szCs w:val="21"/>
           <w:lang w:val="en-GB"/>
         </w:rPr>
         <w:t xml:space="preserve">The effects of climate change cannot be predicted. To contribute to more food security some possible policies will be mentioned in which the effects of climate change can hopefully be minimized. The first policy would be to make Sub-Saharan Africa more resilient </w:t>
@@ -4641,18 +6021,18 @@
           <w:szCs w:val="21"/>
           <w:lang w:val="en-GB"/>
         </w:rPr>
-        <w:t xml:space="preserve"> of climate change. A second policy contains the increasing of Cereal Yield by using more efficient ways of </w:t>
-      </w:r>
-      <w:r>
-        <w:rPr>
-          <w:rFonts w:ascii="Helvetica Neue" w:hAnsi="Helvetica Neue"/>
-          <w:color w:val="000000"/>
-          <w:sz w:val="21"/>
-          <w:szCs w:val="21"/>
-          <w:lang w:val="en-GB"/>
-        </w:rPr>
-        <w:lastRenderedPageBreak/>
-        <w:t>agriculture. For instance, grow crops that can handle droughts or crops that can handle floods (like rice).</w:t>
+        <w:t xml:space="preserve"> of climate change. A second policy contains the increasing of Cereal Yield by using more efficient ways of agriculture. For instance, grow crops that can handle droughts or crops that can handle floods (like </w:t>
+      </w:r>
+      <w:bookmarkEnd w:id="1"/>
+      <w:r>
+        <w:rPr>
+          <w:rFonts w:ascii="Helvetica Neue" w:hAnsi="Helvetica Neue"/>
+          <w:color w:val="000000"/>
+          <w:sz w:val="21"/>
+          <w:szCs w:val="21"/>
+          <w:lang w:val="en-GB"/>
+        </w:rPr>
+        <w:t>rice).</w:t>
       </w:r>
     </w:p>
     <w:p>
@@ -6243,7 +7623,6 @@
   <w:style w:type="character" w:default="1" w:styleId="Standaardalinea-lettertype">
     <w:name w:val="Default Paragraph Font"/>
     <w:uiPriority w:val="1"/>
-    <w:semiHidden/>
     <w:unhideWhenUsed/>
   </w:style>
   <w:style w:type="table" w:default="1" w:styleId="Standaardtabel">
@@ -6401,6 +7780,12 @@
       <w:color w:val="0000FF"/>
       <w:u w:val="single"/>
     </w:rPr>
+  </w:style>
+  <w:style w:type="paragraph" w:styleId="Geenafstand">
+    <w:name w:val="No Spacing"/>
+    <w:uiPriority w:val="1"/>
+    <w:qFormat/>
+    <w:rsid w:val="00D9141B"/>
   </w:style>
 </w:styles>
 </file>

</xml_diff>